<commit_message>
Learn page in EN ready
Corrected some spellings of words.
Added placeholders for section: "About the defenders"
</commit_message>
<xml_diff>
--- a/raw/PageSections.docx
+++ b/raw/PageSections.docx
@@ -26,22 +26,38 @@
     </w:p>
     <w:p>
       <w:r>
-        <w:t>(what happened before the war) [wikipedia]</w:t>
+        <w:t>(what happened before the war) [</w:t>
+      </w:r>
+      <w:proofErr w:type="spellStart"/>
+      <w:r>
+        <w:t>wikipedia</w:t>
+      </w:r>
+      <w:proofErr w:type="spellEnd"/>
+      <w:r>
+        <w:t>]</w:t>
       </w:r>
     </w:p>
     <w:p>
       <w:r>
         <w:tab/>
-        <w:t xml:space="preserve">In 1920, a military depot was established on the small Westerplatte peninsula </w:t>
-      </w:r>
-      <w:r>
-        <w:t>. .</w:t>
+        <w:t>In 1920, a military depot was established on the small Westerplatte peninsula</w:t>
+      </w:r>
+      <w:r>
+        <w:t>.</w:t>
       </w:r>
     </w:p>
     <w:p>
       <w:r>
         <w:tab/>
-        <w:t>In 1924, the League of Nations gave the peninsula to Poland. The Gdańsk authorities gave the Poles a free and indefinite lease of Westerplatte.</w:t>
+        <w:t xml:space="preserve">In 1924, the League of Nations gave the peninsula to Poland. The </w:t>
+      </w:r>
+      <w:proofErr w:type="spellStart"/>
+      <w:r>
+        <w:t>Gdańsk</w:t>
+      </w:r>
+      <w:proofErr w:type="spellEnd"/>
+      <w:r>
+        <w:t xml:space="preserve"> authorities gave the Poles a free and indefinite lease of Westerplatte.</w:t>
       </w:r>
     </w:p>
     <w:p>
@@ -65,31 +81,99 @@
         <w:ind w:firstLine="708"/>
       </w:pPr>
       <w:r>
-        <w:t>On August 18, the battleship "Schleswig-Holstein" set sail from Kiel, leaving the territory of the Third Reich on August 23, entering Gdańsk on August 25 with a "courtesy visit", moored in the port channel 150 m from Westerplatte, but in fact the battleship was ordered to be there at the time of the outbreak war on August 26.</w:t>
-      </w:r>
-    </w:p>
-    <w:p>
-      <w:pPr>
-        <w:ind w:firstLine="708"/>
-      </w:pPr>
-      <w:r>
-        <w:t>Due to the postponement of the attack on Poland from August 26 to September 1, the battleship was forced to stay there for another six days before the slogan "Fiske" was sent and the seizure of Gdańsk could begin.</w:t>
-      </w:r>
-    </w:p>
-    <w:p>
-      <w:pPr>
-        <w:ind w:firstLine="708"/>
-      </w:pPr>
-      <w:r>
-        <w:t>On August 26, Cdr Gustav Kleikamp moved the Schleswig-Holstein up the canal between Gdańsk and Westerplatte. Major Henryk Sucharski put his garrison on high alert.</w:t>
-      </w:r>
-    </w:p>
-    <w:p>
-      <w:pPr>
-        <w:ind w:firstLine="708"/>
-      </w:pPr>
-      <w:r>
-        <w:t>On the night of August 31 and September 1, Polish soldiers defending Westerplatte were on watch - of the crew were in their positions. The rest were asleep, ready for action within minutes of the alert. Meanwhile, about 400 meters from the Polish outpost, at the Wisłoujście fortress, the Kriegsmarine assault company disembarked from the deck of the "Schleswig-Holstein" under the cover of night. The battleship's powerful guns were aimed at Westerplatte. The commander of the ship, Cdr Kleikamp, knew the date of the attack - September 1, at 4:45. The disembarked soldiers took their starting positions to attack by the wall surrounding the depot from the south-east. German sappers planted explosives in several places to make breaches in the fence just before the attack began.</w:t>
+        <w:t xml:space="preserve">On August 18, the battleship "Schleswig-Holstein" set sail from Kiel, leaving the territory of the Third Reich on August 23, entering </w:t>
+      </w:r>
+      <w:proofErr w:type="spellStart"/>
+      <w:r>
+        <w:t>Gdańsk</w:t>
+      </w:r>
+      <w:proofErr w:type="spellEnd"/>
+      <w:r>
+        <w:t xml:space="preserve"> on August 25 with a "courtesy visit", moored in the port channel 150 m from Westerplatte, but in fact the battleship was ordered to be there at the time of the outbreak war on August 26.</w:t>
+      </w:r>
+    </w:p>
+    <w:p>
+      <w:pPr>
+        <w:ind w:firstLine="708"/>
+      </w:pPr>
+      <w:r>
+        <w:t xml:space="preserve">Due to the postponement of the attack on Poland from August 26 to September 1, the battleship was forced to stay there for another six days before the slogan "Fiske" was sent and the seizure of </w:t>
+      </w:r>
+      <w:proofErr w:type="spellStart"/>
+      <w:r>
+        <w:t>Gdańsk</w:t>
+      </w:r>
+      <w:proofErr w:type="spellEnd"/>
+      <w:r>
+        <w:t xml:space="preserve"> could begin.</w:t>
+      </w:r>
+    </w:p>
+    <w:p>
+      <w:pPr>
+        <w:ind w:firstLine="708"/>
+      </w:pPr>
+      <w:r>
+        <w:t xml:space="preserve">On August 26, </w:t>
+      </w:r>
+      <w:r>
+        <w:t>Comd.</w:t>
+      </w:r>
+      <w:r>
+        <w:t xml:space="preserve"> Gustav </w:t>
+      </w:r>
+      <w:proofErr w:type="spellStart"/>
+      <w:r>
+        <w:t>Kleikamp</w:t>
+      </w:r>
+      <w:proofErr w:type="spellEnd"/>
+      <w:r>
+        <w:t xml:space="preserve"> moved the Schleswig-Holstein up the canal between </w:t>
+      </w:r>
+      <w:proofErr w:type="spellStart"/>
+      <w:r>
+        <w:t>Gdańsk</w:t>
+      </w:r>
+      <w:proofErr w:type="spellEnd"/>
+      <w:r>
+        <w:t xml:space="preserve"> and Westerplatte. Major Henryk </w:t>
+      </w:r>
+      <w:proofErr w:type="spellStart"/>
+      <w:r>
+        <w:t>Sucharski</w:t>
+      </w:r>
+      <w:proofErr w:type="spellEnd"/>
+      <w:r>
+        <w:t xml:space="preserve"> put his garrison on high alert.</w:t>
+      </w:r>
+    </w:p>
+    <w:p>
+      <w:pPr>
+        <w:ind w:firstLine="708"/>
+      </w:pPr>
+      <w:r>
+        <w:t xml:space="preserve">On the night of August 31 and September 1, Polish soldiers defending Westerplatte were on watch - of the crew were in their positions. The rest were asleep, ready for action within minutes of the alert. Meanwhile, about 400 meters from the Polish outpost, at the </w:t>
+      </w:r>
+      <w:proofErr w:type="spellStart"/>
+      <w:r>
+        <w:t>Wisłoujście</w:t>
+      </w:r>
+      <w:proofErr w:type="spellEnd"/>
+      <w:r>
+        <w:t xml:space="preserve"> fortress, the Kriegsmarine assault company disembarked from the deck of the "Schleswig-Holstein" under the cover of night. The battleship's powerful guns were aimed at Westerplatte. The commander of the ship, </w:t>
+      </w:r>
+      <w:r>
+        <w:t>Comd.</w:t>
+      </w:r>
+      <w:r>
+        <w:t xml:space="preserve"> </w:t>
+      </w:r>
+      <w:proofErr w:type="spellStart"/>
+      <w:r>
+        <w:t>Kleikamp</w:t>
+      </w:r>
+      <w:proofErr w:type="spellEnd"/>
+      <w:r>
+        <w:t>, knew the date of the attack - September 1, at 4:45. The disembarked soldiers took their starting positions to attack by the wall surrounding the depot from the south-east. German sappers planted explosives in several places to make breaches in the fence just before the attack began.</w:t>
       </w:r>
     </w:p>
     <w:p>
@@ -110,7 +194,15 @@
     </w:p>
     <w:p>
       <w:r>
-        <w:t>(how it started and what happened) [wikipedia, warhist.pl]</w:t>
+        <w:t>(how it started and what happened) [</w:t>
+      </w:r>
+      <w:proofErr w:type="spellStart"/>
+      <w:r>
+        <w:t>wikipedia</w:t>
+      </w:r>
+      <w:proofErr w:type="spellEnd"/>
+      <w:r>
+        <w:t>, warhist.pl]</w:t>
       </w:r>
     </w:p>
     <w:p>
@@ -118,7 +210,23 @@
         <w:tab/>
       </w:r>
       <w:r>
-        <w:t xml:space="preserve">September 1 (Friday), at 4:45 in the morning, the German battleship "Schleswig-Holstein" opened fire from the bow 280 mm artillery turret, aimed at the Polish outpost. When the huge 330 kg missiles exploded, a railway gate and fragments of the wall flew into the air. A moment later, the Polish post was attacked by the SS company "Heimwehr Danzig" and an assault unit of the marines (3rd Maritime Company "Stoßtrupp"), previously embarked on a German vessel </w:t>
+        <w:t>September 1 (Friday), at 4:45 in the morning, the German battleship "Schleswig-Holstein" opened fire from the bow 280 mm artillery turret, aimed at the Polish outpost. When the huge 330 kg missiles exploded, a railway gate and fragments of the wall flew into the air. A moment later, the Polish post was attacked by the SS company "</w:t>
+      </w:r>
+      <w:proofErr w:type="spellStart"/>
+      <w:r>
+        <w:t>Heimwehr</w:t>
+      </w:r>
+      <w:proofErr w:type="spellEnd"/>
+      <w:r>
+        <w:t xml:space="preserve"> Danzig" and an assault unit of the marines (3rd Maritime Company "</w:t>
+      </w:r>
+      <w:proofErr w:type="spellStart"/>
+      <w:r>
+        <w:t>Stoßtrupp</w:t>
+      </w:r>
+      <w:proofErr w:type="spellEnd"/>
+      <w:r>
+        <w:t>"), previously embarked on a German vessel</w:t>
       </w:r>
       <w:r>
         <w:t>.</w:t>
@@ -130,15 +238,39 @@
       </w:pPr>
       <w:r>
         <w:lastRenderedPageBreak/>
-        <w:t>During the first attack on Westerplatte, the Germans concentrated their attack on the "Prom" facility, but when the Poles rolled a 75 mm gun to the position near the power plant and destroyed several German machine gun nests thanks to it, repelled the attack on the "Prom" facility and destroyed the Gdańsk facility. police by the wall, the Germans gave up and retreated after 90 minutes of fighting.</w:t>
-      </w:r>
-    </w:p>
-    <w:p>
-      <w:pPr>
-        <w:ind w:firstLine="708"/>
-      </w:pPr>
-      <w:r>
-        <w:t xml:space="preserve">At. 4:50 Maj. Henryk Sucharski, commander of the Military Transit Depot in Westerplatte in the Free City of Gdańsk, reported to the Fleet Command: " </w:t>
+        <w:t xml:space="preserve">During the first attack on Westerplatte, the Germans concentrated their attack on the "Prom" facility, but when the Poles rolled a 75 mm gun to the position near the power plant and destroyed several German machine gun nests thanks to it, repelled the attack on the "Prom" facility and destroyed the </w:t>
+      </w:r>
+      <w:proofErr w:type="spellStart"/>
+      <w:r>
+        <w:t>Gdańsk</w:t>
+      </w:r>
+      <w:proofErr w:type="spellEnd"/>
+      <w:r>
+        <w:t xml:space="preserve"> facility. police by the wall, the Germans gave up and retreated after 90 minutes of fighting.</w:t>
+      </w:r>
+    </w:p>
+    <w:p>
+      <w:pPr>
+        <w:ind w:firstLine="708"/>
+      </w:pPr>
+      <w:r>
+        <w:t xml:space="preserve">At. 4:50 Maj. Henryk </w:t>
+      </w:r>
+      <w:proofErr w:type="spellStart"/>
+      <w:r>
+        <w:t>Sucharski</w:t>
+      </w:r>
+      <w:proofErr w:type="spellEnd"/>
+      <w:r>
+        <w:t xml:space="preserve">, commander of the Military Transit Depot in Westerplatte in the Free City of </w:t>
+      </w:r>
+      <w:proofErr w:type="spellStart"/>
+      <w:r>
+        <w:t>Gdańsk</w:t>
+      </w:r>
+      <w:proofErr w:type="spellEnd"/>
+      <w:r>
+        <w:t xml:space="preserve">, reported to the Fleet Command: " </w:t>
       </w:r>
       <w:r>
         <w:rPr>
@@ -164,23 +296,69 @@
         <w:ind w:firstLine="708"/>
       </w:pPr>
       <w:r>
-        <w:t>During the second attack, the depleted assault company Kriegsmarine was supported by a platoon from the SS formation "Heimwehr Danzig" hitting from the beach. While the Germans were approaching the "Ferry", Lt. Leon Pajak ordered to open fire on the mortars located near the barracks. Their accurate fire dispersed and drove the attackers away.</w:t>
-      </w:r>
-    </w:p>
-    <w:p>
-      <w:pPr>
-        <w:ind w:firstLine="708"/>
-      </w:pPr>
-      <w:r>
-        <w:t>At the same time, "Schleswig-Holstein" opened fire again, one of the fragments of his missiles badly injured Lieutenant Pajak, who gave command to Corporal Jan Gryczman. Other missiles from "Schleswig-Holstein" severely damaged the Polish seventy-five, knocking it over and smashing the sights. From that moment on, German machine guns could fire at Westerplatte from behind the port canal.</w:t>
-      </w:r>
-    </w:p>
-    <w:p>
-      <w:pPr>
-        <w:ind w:firstLine="708"/>
-      </w:pPr>
-      <w:r>
-        <w:t>The German infantry started again. Choir. However, Gryczman did not manage to stop it and ordered his men to withdraw to guardhouse No. 1. The Germans also approached this redoubt, but withdrew under the accurate fire of Polish machine guns. Apart from the "one", guardhouses 2 and 5 were also shooting at them. At the same time, the crew of the "Fort" facility repelled attacks by SS men. Around 12:30 the second assault finally broke down.</w:t>
+        <w:t>During the second attack, the depleted assault company Kriegsmarine was supported by a platoon from the SS formation "</w:t>
+      </w:r>
+      <w:proofErr w:type="spellStart"/>
+      <w:r>
+        <w:t>Heimwehr</w:t>
+      </w:r>
+      <w:proofErr w:type="spellEnd"/>
+      <w:r>
+        <w:t xml:space="preserve"> Danzig" hitting from the beach. While the Germans were approaching the "</w:t>
+      </w:r>
+      <w:r>
+        <w:t>Prom</w:t>
+      </w:r>
+      <w:r>
+        <w:t xml:space="preserve">", Lt. Leon </w:t>
+      </w:r>
+      <w:proofErr w:type="spellStart"/>
+      <w:r>
+        <w:t>Pajak</w:t>
+      </w:r>
+      <w:proofErr w:type="spellEnd"/>
+      <w:r>
+        <w:t xml:space="preserve"> ordered to open fire on the mortars located near the barracks. Their accurate fire dispersed and drove the attackers away.</w:t>
+      </w:r>
+    </w:p>
+    <w:p>
+      <w:pPr>
+        <w:ind w:firstLine="708"/>
+      </w:pPr>
+      <w:r>
+        <w:t xml:space="preserve">At the same time, "Schleswig-Holstein" opened fire again, one of the fragments of his missiles badly injured Lieutenant </w:t>
+      </w:r>
+      <w:proofErr w:type="spellStart"/>
+      <w:r>
+        <w:t>Pajak</w:t>
+      </w:r>
+      <w:proofErr w:type="spellEnd"/>
+      <w:r>
+        <w:t xml:space="preserve">, who gave command to Corporal Jan </w:t>
+      </w:r>
+      <w:proofErr w:type="spellStart"/>
+      <w:r>
+        <w:t>Gryczman</w:t>
+      </w:r>
+      <w:proofErr w:type="spellEnd"/>
+      <w:r>
+        <w:t>. Other missiles from "Schleswig-Holstein" severely damaged the Polish seventy-five, knocking it over and smashing the sights. From that moment on, German machine guns could fire at Westerplatte from behind the port canal.</w:t>
+      </w:r>
+    </w:p>
+    <w:p>
+      <w:pPr>
+        <w:ind w:firstLine="708"/>
+      </w:pPr>
+      <w:r>
+        <w:t xml:space="preserve">The German infantry started again. Choir. However, </w:t>
+      </w:r>
+      <w:proofErr w:type="spellStart"/>
+      <w:r>
+        <w:t>Gryczman</w:t>
+      </w:r>
+      <w:proofErr w:type="spellEnd"/>
+      <w:r>
+        <w:t xml:space="preserve"> did not manage to stop it and ordered his men to withdraw to guardhouse No. 1. The Germans also approached this redoubt, but withdrew under the accurate fire of Polish machine guns. Apart from the "one", guardhouses 2 and 5 were also shooting at them. At the same time, the crew of the "Fort" facility repelled attacks by SS men. Around 12:30 the second assault finally broke down.</w:t>
       </w:r>
     </w:p>
     <w:p>
@@ -204,15 +382,23 @@
         <w:ind w:firstLine="708"/>
       </w:pPr>
       <w:r>
-        <w:t>Hitler and the local Gauleiter Forster wanted to conquer Westerplatte as quickly as possible, so as not to spoil the ceremony on the occasion of Gdańsk's incorporation into the Reich. For this reason, the German command intended to break the morale of Poles.</w:t>
-      </w:r>
-    </w:p>
-    <w:p>
-      <w:pPr>
-        <w:ind w:firstLine="708"/>
-      </w:pPr>
-      <w:r>
-        <w:t xml:space="preserve">From September 2, the Germans limited themselves to conducting reconnaissance attacks aimed at examining the Polish defense. On the same day, at 6 p.m., bombers arrived. After arriving at Westerplatte, they began bombing. Guardhouse No. 5 was hit, and at least six defenders died there. The barracks were also heavily damaged, where bombs destroyed the kitchen and radio station, all mortars were destroyed and telephone communication was interrupted. The raid lasted a total of 40 minutes </w:t>
+        <w:t xml:space="preserve">Hitler and the local Gauleiter Forster wanted to conquer Westerplatte as quickly as possible, so as not to spoil the ceremony on the occasion of </w:t>
+      </w:r>
+      <w:proofErr w:type="spellStart"/>
+      <w:r>
+        <w:t>Gdańsk's</w:t>
+      </w:r>
+      <w:proofErr w:type="spellEnd"/>
+      <w:r>
+        <w:t xml:space="preserve"> incorporation into the Reich. For this reason, the German command intended to break the morale of Poles.</w:t>
+      </w:r>
+    </w:p>
+    <w:p>
+      <w:pPr>
+        <w:ind w:firstLine="708"/>
+      </w:pPr>
+      <w:r>
+        <w:t>From September 2, the Germans limited themselves to conducting reconnaissance attacks aimed at examining the Polish defense. On the same day, at 6 p.m., bombers arrived. After arriving at Westerplatte, they began bombing. Guardhouse No. 5 was hit, and at least six defenders died there. The barracks were also heavily damaged, where bombs destroyed the kitchen and radio station, all mortars were destroyed and telephone communication was interrupted. The raid lasted a total of 40 minutes</w:t>
       </w:r>
       <w:r>
         <w:t>.</w:t>
@@ -256,15 +442,87 @@
         <w:ind w:firstLine="708"/>
       </w:pPr>
       <w:r>
-        <w:t>However, it was the last defense effort of the Westerplatte crew. Around 10:15 Maj. Henryk Sucharski, who had already demanded surrender in the previous days, gave the order to surrender, arguing it with losses (at least 20 soldiers were killed), hopeless situation, exhaustion of soldiers, terrible condition of the wounded and numerical superiority, and the fulfillment of the order to defend the facility during one day. Some of the defenders wanted to continue fighting, but the order was confirmed. The crew gathered at the barracks, and Maj. Sucharski with two soldiers went to the Germans. The commander of the German army, General Friedrich Eberhardt, in recognition of the bravery of Poles, allowed the major to change into his gala uniform and keep his saber.</w:t>
-      </w:r>
-    </w:p>
-    <w:p>
-      <w:pPr>
-        <w:ind w:firstLine="708"/>
-      </w:pPr>
-      <w:r>
-        <w:t xml:space="preserve">The defense of Westerplatte also had, which is rarely mentioned in historiography, also the dimension of a soldier's drama. Major Sucharski, after repelling the first attacks and demonstrating the Polish rights to Gdańsk, wanted to end the unequal fight due to the lack of any hope for relief. Major Sucharski had a complete nervous breakdown when the Luftwaffe raided Westerplatte on September 2 in an effort to break the morale of Poles. The Germans almost achieved their goal then. This 40-minute raid seriously damaged the psyche of the defenders. Some soldiers then left their positions and fled, taking refuge in the barracks. The trembling Major Sucharski ordered the white flag to be raised as a sign of surrender. The crisis prevented his energetic deputy Capt. Franciszek Dąbrowski - supporter of continuing the defense until all possibilities of resistance are exhausted. He ordered the flag removed and Major Sucharski isolated until he recovered. Dąbrowski took command of the defense, although it was kept secret to avoid unnecessary ferment in the ranks. Probably several soldiers refused to return to their defensive positions and were shot for insubordination (the Germans found the graves of unidentified defenders after the surrender). The opponent, however, did not take advantage of the moment of the collapse and did not launch an attack right after the raid, which could end in the collapse of the Polish outpost </w:t>
+        <w:t xml:space="preserve">However, it was the last defense effort of the Westerplatte crew. Around 10:15 Maj. Henryk </w:t>
+      </w:r>
+      <w:proofErr w:type="spellStart"/>
+      <w:r>
+        <w:t>Sucharski</w:t>
+      </w:r>
+      <w:proofErr w:type="spellEnd"/>
+      <w:r>
+        <w:t xml:space="preserve">, who had already demanded surrender in the previous days, gave the order to surrender, arguing it with losses (at least 20 soldiers were killed), hopeless situation, exhaustion of soldiers, terrible condition of the wounded and numerical superiority, and the fulfillment of the order to defend the facility during one day. Some of the defenders wanted to continue fighting, but the order was confirmed. The crew gathered at the barracks, and Maj. </w:t>
+      </w:r>
+      <w:proofErr w:type="spellStart"/>
+      <w:r>
+        <w:t>Sucharski</w:t>
+      </w:r>
+      <w:proofErr w:type="spellEnd"/>
+      <w:r>
+        <w:t xml:space="preserve"> with two soldiers went to the Germans. The commander of the German army, General Friedrich Eberhardt, in recognition of the bravery of Poles, allowed the major to change into his gala uniform and keep his saber.</w:t>
+      </w:r>
+    </w:p>
+    <w:p>
+      <w:pPr>
+        <w:ind w:firstLine="708"/>
+      </w:pPr>
+      <w:r>
+        <w:t xml:space="preserve">The defense of Westerplatte also had, which is rarely mentioned in historiography, also the dimension of a soldier's drama. Major </w:t>
+      </w:r>
+      <w:proofErr w:type="spellStart"/>
+      <w:r>
+        <w:t>Sucharski</w:t>
+      </w:r>
+      <w:proofErr w:type="spellEnd"/>
+      <w:r>
+        <w:t xml:space="preserve">, after repelling the first attacks and demonstrating the Polish rights to </w:t>
+      </w:r>
+      <w:proofErr w:type="spellStart"/>
+      <w:r>
+        <w:t>Gdańsk</w:t>
+      </w:r>
+      <w:proofErr w:type="spellEnd"/>
+      <w:r>
+        <w:t xml:space="preserve">, wanted to end the unequal fight due to the lack of any hope for relief. Major </w:t>
+      </w:r>
+      <w:proofErr w:type="spellStart"/>
+      <w:r>
+        <w:t>Sucharski</w:t>
+      </w:r>
+      <w:proofErr w:type="spellEnd"/>
+      <w:r>
+        <w:t xml:space="preserve"> had a complete nervous breakdown when the Luftwaffe raided Westerplatte on September 2 in an effort to break the morale of Poles. The Germans almost achieved their goal then. This 40-minute raid seriously damaged the psyche of the defenders. Some soldiers then left their positions and fled, taking refuge in the barracks. The trembling Major </w:t>
+      </w:r>
+      <w:proofErr w:type="spellStart"/>
+      <w:r>
+        <w:t>Sucharski</w:t>
+      </w:r>
+      <w:proofErr w:type="spellEnd"/>
+      <w:r>
+        <w:t xml:space="preserve"> ordered the white flag to be raised as a sign of surrender. The crisis prevented his energetic deputy Capt. Franciszek </w:t>
+      </w:r>
+      <w:proofErr w:type="spellStart"/>
+      <w:r>
+        <w:t>Dąbrowski</w:t>
+      </w:r>
+      <w:proofErr w:type="spellEnd"/>
+      <w:r>
+        <w:t xml:space="preserve"> - supporter of continuing the defense until all possibilities of resistance are exhausted. He ordered the flag removed and Major </w:t>
+      </w:r>
+      <w:proofErr w:type="spellStart"/>
+      <w:r>
+        <w:t>Sucharski</w:t>
+      </w:r>
+      <w:proofErr w:type="spellEnd"/>
+      <w:r>
+        <w:t xml:space="preserve"> isolated until he recovered. </w:t>
+      </w:r>
+      <w:proofErr w:type="spellStart"/>
+      <w:r>
+        <w:t>Dąbrowski</w:t>
+      </w:r>
+      <w:proofErr w:type="spellEnd"/>
+      <w:r>
+        <w:t xml:space="preserve"> took command of the defense, although it was kept secret to avoid unnecessary ferment in the ranks. Probably several soldiers refused to return to their defensive positions and were shot for insubordination (the Germans found the graves of unidentified defenders after the surrender). The opponent, however, did not take advantage of the moment of the collapse and did not launch an attack right after the raid, which could end in the collapse of the Polish outpost</w:t>
       </w:r>
       <w:r>
         <w:t>.</w:t>
@@ -289,23 +547,47 @@
       </w:pPr>
       <w:r>
         <w:lastRenderedPageBreak/>
-        <w:t>Despite the fact that the soldiers were still an organized unit and successfully resisted the many times stronger opponent, their struggle had to be ended. Due to the exhaustion of ammunition and the terrible sanitary situation, Maj. Sucharski decides to surrender the facility.</w:t>
-      </w:r>
-    </w:p>
-    <w:p>
-      <w:pPr>
-        <w:ind w:firstLine="708"/>
-      </w:pPr>
-      <w:r>
-        <w:t>Poles took advantage of the possibility of honorary surrender. They fought as far as they could, further resistance would be certain death. In recognition of the heroic attitude of Poles, General Eberhardt, who led the German attack, allowed Sucharski to keep his officer's saber.</w:t>
-      </w:r>
-    </w:p>
-    <w:p>
-      <w:pPr>
-        <w:ind w:firstLine="708"/>
-      </w:pPr>
-      <w:r>
-        <w:t>German losses in the Battle of Westerplatte, according to the original Polish estimates, amount to approx. 300 killed and 700–1,000 wounded, however, according to more recent data, they amount to around 30–50 killed and at least 120 wounded, against approx. 15 dead and approx. 50 wounded on the side of Polish defenders. Krzysztof Komorowski lists 50 killed and 150 wounded on the German side.</w:t>
+        <w:t xml:space="preserve">Despite the fact that the soldiers were still an organized unit and successfully resisted the many times stronger opponent, their struggle had to be ended. Due to the exhaustion of ammunition and the terrible sanitary situation, Maj. </w:t>
+      </w:r>
+      <w:proofErr w:type="spellStart"/>
+      <w:r>
+        <w:t>Sucharski</w:t>
+      </w:r>
+      <w:proofErr w:type="spellEnd"/>
+      <w:r>
+        <w:t xml:space="preserve"> decides to surrender the facility.</w:t>
+      </w:r>
+    </w:p>
+    <w:p>
+      <w:pPr>
+        <w:ind w:firstLine="708"/>
+      </w:pPr>
+      <w:r>
+        <w:t xml:space="preserve">Poles took advantage of the possibility of honorary surrender. They fought as far as they could, further resistance would be certain death. In recognition of the heroic attitude of Poles, General Eberhardt, who led the German attack, allowed </w:t>
+      </w:r>
+      <w:proofErr w:type="spellStart"/>
+      <w:r>
+        <w:t>Sucharski</w:t>
+      </w:r>
+      <w:proofErr w:type="spellEnd"/>
+      <w:r>
+        <w:t xml:space="preserve"> to keep his officer's saber.</w:t>
+      </w:r>
+    </w:p>
+    <w:p>
+      <w:pPr>
+        <w:ind w:firstLine="708"/>
+      </w:pPr>
+      <w:r>
+        <w:t xml:space="preserve">German losses in the Battle of Westerplatte, according to the original Polish estimates, amount to approx. 300 killed and 700–1,000 wounded, however, according to more recent data, they amount to around 30–50 killed and at least 120 wounded, against approx. 15 dead and approx. 50 wounded on the side of Polish defenders. Krzysztof </w:t>
+      </w:r>
+      <w:proofErr w:type="spellStart"/>
+      <w:r>
+        <w:t>Komorowski</w:t>
+      </w:r>
+      <w:proofErr w:type="spellEnd"/>
+      <w:r>
+        <w:t xml:space="preserve"> lists 50 killed and 150 wounded on the German side.</w:t>
       </w:r>
     </w:p>
     <w:p>
@@ -329,7 +611,44 @@
         <w:ind w:firstLine="708"/>
       </w:pPr>
       <w:r>
-        <w:t>The myth of Poles in Westerplatte was quickly spread. The broadcasts of the Polish Radio, which kept you informed about events in the facility, were of great importance in this respect. The second element of building the legend was a poem written by Konstanty Ildefons Gałczyński during the September campaign. It is worth quoting his words, although in reality the defense of the Depot was slightly different. The myth about the soldiers from Westerplatte who "went to heaven in fours" has gone out into the world.</w:t>
+        <w:t xml:space="preserve">The myth of Poles in Westerplatte was quickly spread. The broadcasts of the Polish Radio, which kept you informed about events in the facility, were of great importance in this respect. The second element of building the legend was a poem written by </w:t>
+      </w:r>
+      <w:proofErr w:type="spellStart"/>
+      <w:r>
+        <w:t>Konstanty</w:t>
+      </w:r>
+      <w:proofErr w:type="spellEnd"/>
+      <w:r>
+        <w:t xml:space="preserve"> </w:t>
+      </w:r>
+      <w:proofErr w:type="spellStart"/>
+      <w:r>
+        <w:t>Ildefons</w:t>
+      </w:r>
+      <w:proofErr w:type="spellEnd"/>
+      <w:r>
+        <w:t xml:space="preserve"> </w:t>
+      </w:r>
+      <w:proofErr w:type="spellStart"/>
+      <w:r>
+        <w:t>Gałczyński</w:t>
+      </w:r>
+      <w:proofErr w:type="spellEnd"/>
+      <w:r>
+        <w:t xml:space="preserve"> during the September campaign. It is worth quoting his words, although in reality the defense of the Depot was slightly different. The myth about the soldiers from Westerplatte who "went to heaven in fours" has gone out into the world.</w:t>
+      </w:r>
+    </w:p>
+    <w:p>
+      <w:pPr>
+        <w:pStyle w:val="Nagwek2"/>
+      </w:pPr>
+      <w:r>
+        <w:t>about the defenders</w:t>
+      </w:r>
+    </w:p>
+    <w:p>
+      <w:r>
+        <w:t>placeholder</w:t>
       </w:r>
     </w:p>
     <w:p>
@@ -392,7 +711,15 @@
     </w:p>
     <w:p>
       <w:r>
-        <w:t>New barracks [gdansk.pl/turystyka]</w:t>
+        <w:t>New barracks [gdansk.pl/</w:t>
+      </w:r>
+      <w:proofErr w:type="spellStart"/>
+      <w:r>
+        <w:t>turystyka</w:t>
+      </w:r>
+      <w:proofErr w:type="spellEnd"/>
+      <w:r>
+        <w:t>]</w:t>
       </w:r>
     </w:p>
     <w:p>
@@ -400,7 +727,6 @@
         <w:rPr>
           <w:noProof/>
         </w:rPr>
-        <w:lastRenderedPageBreak/>
         <w:drawing>
           <wp:inline distT="0" distB="0" distL="0" distR="0" wp14:anchorId="5BFE6BCA" wp14:editId="28A3E867">
             <wp:extent cx="5762625" cy="3238500"/>
@@ -524,13 +850,13 @@
         <w:ind w:firstLine="708"/>
       </w:pPr>
       <w:r>
-        <w:t xml:space="preserve">The building of the new barracks, built in 1934, in the shape of an asymmetrical T letter, had one floor and an area of 654 m </w:t>
+        <w:t>The building of the new barracks, built in 1934, in the shape of an asymmetrical T letter, had one floor and an area of 654 m</w:t>
       </w:r>
       <w:r>
         <w:rPr>
           <w:vertAlign w:val="superscript"/>
         </w:rPr>
-        <w:t xml:space="preserve">2 </w:t>
+        <w:t>2</w:t>
       </w:r>
       <w:r>
         <w:t>.</w:t>
@@ -549,7 +875,6 @@
         <w:ind w:firstLine="708"/>
       </w:pPr>
       <w:r>
-        <w:lastRenderedPageBreak/>
         <w:t xml:space="preserve">The building was damaged during the bombing </w:t>
       </w:r>
       <w:r>
@@ -580,7 +905,15 @@
         <w:ind w:firstLine="708"/>
       </w:pPr>
       <w:r>
-        <w:t>The frame was developed by the concept of Józef Silakowski. The core of the defense of constant defense (sometimes worth costly # 6).</w:t>
+        <w:t xml:space="preserve">The frame was developed by the concept of Józef </w:t>
+      </w:r>
+      <w:proofErr w:type="spellStart"/>
+      <w:r>
+        <w:t>Silakowski</w:t>
+      </w:r>
+      <w:proofErr w:type="spellEnd"/>
+      <w:r>
+        <w:t>. The core of the defense of constant defense (sometimes worth costly # 6).</w:t>
       </w:r>
       <w:r>
         <w:tab/>
@@ -599,7 +932,7 @@
         <w:ind w:firstLine="708"/>
       </w:pPr>
       <w:r>
-        <w:t>The only guardhouse number 1 has survived to this day. It functions now as a museum.</w:t>
+        <w:t>Only guardhouse number 1 has survived to this day.</w:t>
       </w:r>
     </w:p>
     <w:p>
@@ -620,23 +953,47 @@
         <w:tab/>
       </w:r>
       <w:r>
-        <w:t>The power plant building with the transformer station and the pump system inside was planned to be erected as early as 1924. The necessity to start up one's own electro-generator station was dictated by problems in the event of interruptions in electricity supplies from Gdańsk, which were common at that time.</w:t>
-      </w:r>
-    </w:p>
-    <w:p>
-      <w:pPr>
-        <w:ind w:firstLine="708"/>
-      </w:pPr>
-      <w:r>
-        <w:t>The Polish military unit, which was to be the user of the entire area, including warehouses, barracks and other facilities, could not afford to be dependent on electricity supplies. The facility housing combustion generators was to meet this task and secure work through electricity supplies, especially during the unloading and loading of war materials. The existing cable connection of the former health resort on Westerplatte with the power network of the city of Gdańsk would not provide enough energy. New cables had to be laid along the bottom of the Vistula port canal. As a result, the city network was used for everyday use, and the on-site power generators could be easily started in the reserve.</w:t>
-      </w:r>
-    </w:p>
-    <w:p>
-      <w:pPr>
-        <w:ind w:firstLine="708"/>
-      </w:pPr>
-      <w:r>
-        <w:t>The building itself was erected at the end of 1926. However, the donated building required further work to equip it with specialized devices, without which it could not be used. The contract signed on December 21, 1926, closing this stage of works, also opened the possibility of placing combustion units in the facility. Their commissioning, not without obstacles, took place only in April 1928. Since then, the Military Goods Depot was able to use electricity independently from the inhabitants of Gdańsk.</w:t>
+        <w:t xml:space="preserve">The power plant building with the transformer station and the pump system inside was planned to be erected as early as 1924. The necessity to start up one's own electro-generator station was dictated by problems in the event of interruptions in electricity supplies from </w:t>
+      </w:r>
+      <w:proofErr w:type="spellStart"/>
+      <w:r>
+        <w:t>Gdańsk</w:t>
+      </w:r>
+      <w:proofErr w:type="spellEnd"/>
+      <w:r>
+        <w:t>, which were common at that time.</w:t>
+      </w:r>
+    </w:p>
+    <w:p>
+      <w:pPr>
+        <w:ind w:firstLine="708"/>
+      </w:pPr>
+      <w:r>
+        <w:t xml:space="preserve">The Polish military unit, which was to be the user of the entire area, including warehouses, barracks and other facilities, could not afford to be dependent on electricity supplies. The facility housing combustion generators was to meet this task and secure work through electricity supplies, especially during the unloading and loading of war materials. The existing cable connection of the former health resort on Westerplatte with the power network of the city of </w:t>
+      </w:r>
+      <w:proofErr w:type="spellStart"/>
+      <w:r>
+        <w:t>Gdańsk</w:t>
+      </w:r>
+      <w:proofErr w:type="spellEnd"/>
+      <w:r>
+        <w:t xml:space="preserve"> would not provide enough energy. New cables had to be laid along the bottom of the Vistula port canal. As a result, the city network was used for everyday use, and the on-site power generators could be easily started in the reserve.</w:t>
+      </w:r>
+    </w:p>
+    <w:p>
+      <w:pPr>
+        <w:ind w:firstLine="708"/>
+      </w:pPr>
+      <w:r>
+        <w:t xml:space="preserve">The building itself was erected at the end of 1926. However, the donated building required further work to equip it with specialized devices, without which it could not be used. The contract signed on December 21, 1926, closing this stage of works, also opened the possibility of placing combustion units in the facility. Their commissioning, not without obstacles, took place only in April 1928. Since then, the Military Goods Depot was able to use electricity independently from the inhabitants of </w:t>
+      </w:r>
+      <w:proofErr w:type="spellStart"/>
+      <w:r>
+        <w:t>Gdańsk</w:t>
+      </w:r>
+      <w:proofErr w:type="spellEnd"/>
+      <w:r>
+        <w:t>.</w:t>
       </w:r>
     </w:p>
     <w:p>
@@ -663,7 +1020,6 @@
         <w:rPr>
           <w:noProof/>
         </w:rPr>
-        <w:lastRenderedPageBreak/>
         <w:drawing>
           <wp:anchor distT="0" distB="0" distL="114300" distR="114300" simplePos="0" relativeHeight="251658240" behindDoc="0" locked="0" layoutInCell="1" allowOverlap="1" wp14:anchorId="22448BEE" wp14:editId="649846E3">
             <wp:simplePos x="0" y="0"/>
@@ -791,15 +1147,31 @@
         <w:ind w:firstLine="708"/>
       </w:pPr>
       <w:r>
-        <w:t>The depot was established to secure Poland's supplies through the port of Gdańsk. In 1925, a new port basin was built, the so-called ammunition pool, to which the railway track was connected. There are six cranes and three warehouses on the quays.</w:t>
-      </w:r>
-    </w:p>
-    <w:p>
-      <w:pPr>
-        <w:ind w:firstLine="708"/>
-      </w:pPr>
-      <w:r>
-        <w:t>The entire basin on the side of Nowy Port was covered with a high earth embankment, which has largely survived to this day. In order to store hazardous materials delivered by sea, 19 more ammunition stores were built, which were shielded with earth watts from the city side. During the years of use of the depot, two parallel railway sidings led to these warehouses; the path runs along the embankment of one of these sidings.</w:t>
+        <w:t xml:space="preserve">The depot was established to secure Poland's supplies through the port of </w:t>
+      </w:r>
+      <w:proofErr w:type="spellStart"/>
+      <w:r>
+        <w:t>Gdańsk</w:t>
+      </w:r>
+      <w:proofErr w:type="spellEnd"/>
+      <w:r>
+        <w:t>. In 1925, a new port basin was built, the so-called ammunition pool, to which the railway track was connected. There are six cranes and three warehouses on the quays.</w:t>
+      </w:r>
+    </w:p>
+    <w:p>
+      <w:pPr>
+        <w:ind w:firstLine="708"/>
+      </w:pPr>
+      <w:r>
+        <w:t xml:space="preserve">The entire basin on the side of </w:t>
+      </w:r>
+      <w:proofErr w:type="spellStart"/>
+      <w:r>
+        <w:t>Nowy</w:t>
+      </w:r>
+      <w:proofErr w:type="spellEnd"/>
+      <w:r>
+        <w:t xml:space="preserve"> Port was covered with a high earth embankment, which has largely survived to this day. In order to store hazardous materials delivered by sea, 19 more ammunition stores were built, which were shielded with earth watts from the city side. During the years of use of the depot, two parallel railway sidings led to these warehouses; the path runs along the embankment of one of these sidings.</w:t>
       </w:r>
     </w:p>
     <w:p/>
@@ -821,44 +1193,132 @@
         <w:rPr>
           <w:rStyle w:val="Wyrnienieintensywne"/>
         </w:rPr>
+        <w:t xml:space="preserve">Westerplatte </w:t>
+      </w:r>
+      <w:r>
+        <w:rPr>
+          <w:rStyle w:val="Wyrnienieintensywne"/>
+        </w:rPr>
+        <w:t>areas</w:t>
+      </w:r>
+    </w:p>
+    <w:p>
+      <w:pPr>
+        <w:pStyle w:val="Nagwek2"/>
+      </w:pPr>
+      <w:r>
+        <w:t>- in the past</w:t>
+      </w:r>
+    </w:p>
+    <w:p>
+      <w:r>
+        <w:t>(how Westerplatte was created and what was there, how it was used, outside the war) [</w:t>
+      </w:r>
+      <w:proofErr w:type="spellStart"/>
+      <w:r>
+        <w:t>wikipedia</w:t>
+      </w:r>
+      <w:proofErr w:type="spellEnd"/>
+      <w:r>
+        <w:t>]</w:t>
+      </w:r>
+    </w:p>
+    <w:p>
+      <w:pPr>
+        <w:ind w:firstLine="708"/>
+      </w:pPr>
+      <w:r>
+        <w:t xml:space="preserve">Originally, it was an island at the mouth of the </w:t>
+      </w:r>
+      <w:proofErr w:type="spellStart"/>
+      <w:r>
+        <w:t>Martwa</w:t>
+      </w:r>
+      <w:proofErr w:type="spellEnd"/>
+      <w:r>
+        <w:t xml:space="preserve"> </w:t>
+      </w:r>
+      <w:proofErr w:type="spellStart"/>
+      <w:r>
+        <w:t>Wisła</w:t>
+      </w:r>
+      <w:proofErr w:type="spellEnd"/>
+      <w:r>
+        <w:t xml:space="preserve"> river into the Bay of </w:t>
+      </w:r>
+      <w:proofErr w:type="spellStart"/>
+      <w:r>
+        <w:t>Gdańsk</w:t>
+      </w:r>
+      <w:proofErr w:type="spellEnd"/>
+      <w:r>
+        <w:t>. The peninsula was formed in the years 1845-1847.</w:t>
+      </w:r>
+    </w:p>
+    <w:p>
+      <w:r>
+        <w:tab/>
+        <w:t xml:space="preserve">From 1926 to 1939, the peninsula was an exclave of Poland within the territory of the Free City of </w:t>
+      </w:r>
+      <w:proofErr w:type="spellStart"/>
+      <w:r>
+        <w:t>Gdańsk</w:t>
+      </w:r>
+      <w:proofErr w:type="spellEnd"/>
+      <w:r>
+        <w:t xml:space="preserve">. </w:t>
+      </w:r>
+      <w:r>
+        <w:t>At that time, the Military Transit Storehouse operated there. It was her defense that became the symbolic beginning of World War II and the Polish resistance against the aggression of the Third Reich.</w:t>
+      </w:r>
+    </w:p>
+    <w:p>
+      <w:r>
+        <w:tab/>
+      </w:r>
+      <w:r>
+        <w:t>The name "Westerplatte" comes from the German language. "West" is western, and "</w:t>
+      </w:r>
+      <w:proofErr w:type="spellStart"/>
+      <w:r>
+        <w:t>platte</w:t>
+      </w:r>
+      <w:proofErr w:type="spellEnd"/>
+      <w:r>
+        <w:t xml:space="preserve">" is a </w:t>
+      </w:r>
+      <w:r>
+        <w:t>plate</w:t>
+      </w:r>
+      <w:r>
+        <w:t>, in this case understood as an island. The name of this peninsula literally means "western island".</w:t>
+      </w:r>
+    </w:p>
+    <w:p>
+      <w:pPr>
+        <w:pStyle w:val="Nagwek2"/>
+      </w:pPr>
+      <w:r>
         <w:lastRenderedPageBreak/>
-        <w:t xml:space="preserve">Westerplatte </w:t>
-      </w:r>
-      <w:r>
-        <w:rPr>
-          <w:rStyle w:val="Wyrnienieintensywne"/>
-        </w:rPr>
-        <w:t>areas</w:t>
-      </w:r>
-    </w:p>
-    <w:p>
-      <w:pPr>
-        <w:pStyle w:val="Nagwek2"/>
-      </w:pPr>
-      <w:r>
-        <w:t>- in the past</w:t>
-      </w:r>
-    </w:p>
-    <w:p>
-      <w:r>
-        <w:t>(how Westerplatte was created and what was there, how it was used, outside the war) [wikipedia]</w:t>
-      </w:r>
-    </w:p>
-    <w:p>
-      <w:pPr>
-        <w:ind w:firstLine="708"/>
-      </w:pPr>
-      <w:r>
-        <w:t>Originally, it was an island at the mouth of the Martwa Wisła river into the Bay of Gdańsk. The peninsula was formed in the years 1845-1847.</w:t>
-      </w:r>
-    </w:p>
-    <w:p>
+        <w:t>- today and tomorrow</w:t>
+      </w:r>
+    </w:p>
+    <w:p>
+      <w:r>
+        <w:t>(what is currently there and doing and what is planned in the future)</w:t>
+      </w:r>
+    </w:p>
+    <w:p>
+      <w:pPr>
+        <w:rPr>
+          <w:lang w:val="en-US"/>
+        </w:rPr>
+      </w:pPr>
       <w:r>
         <w:tab/>
-        <w:t xml:space="preserve">From 1926 to 1939, the peninsula was an exclave of Poland within the territory of the Free City of Gdańsk. </w:t>
-      </w:r>
-      <w:r>
-        <w:t>At that time, the Military Transit Storehouse operated there. It was her defense that became the symbolic beginning of World War II and the Polish resistance against the aggression of the Third Reich.</w:t>
+      </w:r>
+      <w:r>
+        <w:t>Currently, there is a museum of Westerplatte and the War of 1939 on its premises, built in the years 1964-1966, a 25-meter Monument to the Defenders of the Coast. The monument, placed on a 20-meter mound, resembles a jagged bayonet stuck into the ground. During the reconstruction of the area, a significant part of the barracks ruins were demolished. In 1967, when widening the port canal, Guardhouse No. 1 was completely moved on rails.</w:t>
       </w:r>
     </w:p>
     <w:p>
@@ -866,36 +1326,6 @@
         <w:tab/>
       </w:r>
       <w:r>
-        <w:t>The name "Westerplatte" comes from the German language. "West" is western, and "platte" is a record, in this case understood as an island. The name of this peninsula literally means "western island".</w:t>
-      </w:r>
-    </w:p>
-    <w:p>
-      <w:pPr>
-        <w:pStyle w:val="Nagwek2"/>
-      </w:pPr>
-      <w:r>
-        <w:t>- today and tomorrow</w:t>
-      </w:r>
-    </w:p>
-    <w:p>
-      <w:r>
-        <w:t>(what is currently there and doing and what is planned in the future)</w:t>
-      </w:r>
-    </w:p>
-    <w:p>
-      <w:r>
-        <w:tab/>
-        <w:t xml:space="preserve">Currently, there is a 25-meter-high Monument to the Coastal Defenders, set on a 20-meter mound. </w:t>
-      </w:r>
-      <w:r>
-        <w:t>Its shape resembles a jagged bayonet stuck into the ground. During the reconstruction of the area, a significant part of the barracks ruins were demolished. In 1967, when widening the port canal, Guardhouse No. 1 was completely moved on rails.</w:t>
-      </w:r>
-    </w:p>
-    <w:p>
-      <w:r>
-        <w:tab/>
-      </w:r>
-      <w:r>
         <w:t>From the end of the war, units of the Polish Army have been stationed in Westerplatte.</w:t>
       </w:r>
     </w:p>
@@ -904,7 +1334,7 @@
         <w:ind w:firstLine="708"/>
       </w:pPr>
       <w:r>
-        <w:t>In 2019, a law was passed aimed at building a new Museum of Westerplatte and the War of 1939 by 2026, which at the cost of PLN 200 million is to be implemented on an area of 27.5 thousand square meters. The project provides for the reconstruction of seven buildings of the military transit depot and the creation of a permanent exhibition with an area of 3.5 thousand square meters. sq m</w:t>
+        <w:t>In 2019, a law was passed aimed at building a new Museum of Westerplatte and the War of 1939 by 2026, which at the cost of PLN 200 million is to be implemented on an area of 27.5 thousand square meters. The project provides for the reconstruction of seven buildings of the military transit depot and the creation of a permanent exhibition with an area of 3.5 thousand square meters.</w:t>
       </w:r>
     </w:p>
     <w:p>

</xml_diff>

<commit_message>
Made "About the defenders section"
</commit_message>
<xml_diff>
--- a/raw/PageSections.docx
+++ b/raw/PageSections.docx
@@ -648,7 +648,62 @@
     </w:p>
     <w:p>
       <w:r>
-        <w:t>placeholder</w:t>
+        <w:tab/>
+      </w:r>
+      <w:r>
+        <w:t>Before 1939, the Westerplatte crew consisted of two officers, 20 non-commissioned officers and 66 soldiers (about 20 civilian employees were also employed, including those serving the power plant, railway and port facilities and warehouses).</w:t>
+      </w:r>
+    </w:p>
+    <w:p>
+      <w:pPr>
+        <w:ind w:firstLine="708"/>
+      </w:pPr>
+      <w:r>
+        <w:t xml:space="preserve">In the spring and summer of 1939, the number of employees was increased. In September 1939, the depot was guarded by 182 soldiers, including 5 officers and a doctor (other sources say 205-210 soldiers, including over 70 non-commissioned officers). On the other hand, </w:t>
+      </w:r>
+      <w:proofErr w:type="spellStart"/>
+      <w:r>
+        <w:t>Bogusław</w:t>
+      </w:r>
+      <w:proofErr w:type="spellEnd"/>
+      <w:r>
+        <w:t xml:space="preserve"> </w:t>
+      </w:r>
+      <w:proofErr w:type="spellStart"/>
+      <w:r>
+        <w:t>Kubisz</w:t>
+      </w:r>
+      <w:proofErr w:type="spellEnd"/>
+      <w:r>
+        <w:t xml:space="preserve"> defined the Polish forces at Westerplatte on August 31, 1939 at 205-225 people, including six officers and 30 contract workers (mostly former military personnel who were mobilized and then took part in the defense).</w:t>
+      </w:r>
+    </w:p>
+    <w:p>
+      <w:pPr>
+        <w:ind w:firstLine="708"/>
+      </w:pPr>
+      <w:r>
+        <w:t xml:space="preserve">The crew of the facility was armed with heavy weapons - 4 81 mm mortars, 2 37 mm anti-tank guns and a 75 mm infantry gun. The defenders were also equipped with 18 </w:t>
+      </w:r>
+      <w:r>
+        <w:t>HMGs</w:t>
+      </w:r>
+      <w:r>
+        <w:t xml:space="preserve">, 17 machine guns and 8 </w:t>
+      </w:r>
+      <w:r>
+        <w:t>LMGs</w:t>
+      </w:r>
+      <w:r>
+        <w:t>. The soldiers had around 160 rifles, around 40 pistols and around 1,000 grenades.</w:t>
+      </w:r>
+    </w:p>
+    <w:p>
+      <w:pPr>
+        <w:ind w:firstLine="708"/>
+      </w:pPr>
+      <w:r>
+        <w:t>Food stocks could last a month. According to the plans, Westerplatte was supposed to defend itself for twelve hours, but in fact it defended itself for as long as 7 days.</w:t>
       </w:r>
     </w:p>
     <w:p>
@@ -662,7 +717,16 @@
         <w:rPr>
           <w:rStyle w:val="Wyrnienieintensywne"/>
         </w:rPr>
+        <w:lastRenderedPageBreak/>
         <w:t>Important buildings</w:t>
+      </w:r>
+    </w:p>
+    <w:p>
+      <w:r>
+        <w:tab/>
+      </w:r>
+      <w:r>
+        <w:t>The facility consisted of 5 concrete, reinforced guardhouses and adapted for defense, reinforced, then the most modern barracks in Poland. In August, in the face of increasing German provocations and the threat of a war, timber and earth field fortifications were built in the area of Westerplatte as an external defense line. An anti-tank dam, rows of wire entanglements were also made, and some trees and bushes were cut to ensure better visibility and the field of fire. In order to hide the works from the eyes of German observers, they were carried out at night.</w:t>
       </w:r>
     </w:p>
     <w:p>
@@ -782,6 +846,7 @@
         <w:rPr>
           <w:noProof/>
         </w:rPr>
+        <w:lastRenderedPageBreak/>
         <w:drawing>
           <wp:inline distT="0" distB="0" distL="0" distR="0" wp14:anchorId="4D6E2B98" wp14:editId="1ECC76A8">
             <wp:extent cx="5762625" cy="3238500"/>
@@ -953,7 +1018,11 @@
         <w:tab/>
       </w:r>
       <w:r>
-        <w:t xml:space="preserve">The power plant building with the transformer station and the pump system inside was planned to be erected as early as 1924. The necessity to start up one's own electro-generator station was dictated by problems in the event of interruptions in electricity supplies from </w:t>
+        <w:t xml:space="preserve">The power plant building with the transformer station and the pump system inside was planned to be erected as early as 1924. The necessity to start up one's own electro-generator station </w:t>
+      </w:r>
+      <w:r>
+        <w:lastRenderedPageBreak/>
+        <w:t xml:space="preserve">was dictated by problems in the event of interruptions in electricity supplies from </w:t>
       </w:r>
       <w:proofErr w:type="spellStart"/>
       <w:r>
@@ -1020,6 +1089,7 @@
         <w:rPr>
           <w:noProof/>
         </w:rPr>
+        <w:lastRenderedPageBreak/>
         <w:drawing>
           <wp:anchor distT="0" distB="0" distL="114300" distR="114300" simplePos="0" relativeHeight="251658240" behindDoc="0" locked="0" layoutInCell="1" allowOverlap="1" wp14:anchorId="22448BEE" wp14:editId="649846E3">
             <wp:simplePos x="0" y="0"/>
@@ -1193,6 +1263,7 @@
         <w:rPr>
           <w:rStyle w:val="Wyrnienieintensywne"/>
         </w:rPr>
+        <w:lastRenderedPageBreak/>
         <w:t xml:space="preserve">Westerplatte </w:t>
       </w:r>
       <w:r>
@@ -1299,7 +1370,6 @@
         <w:pStyle w:val="Nagwek2"/>
       </w:pPr>
       <w:r>
-        <w:lastRenderedPageBreak/>
         <w:t>- today and tomorrow</w:t>
       </w:r>
     </w:p>

</xml_diff>

<commit_message>
added more questions to quiz
</commit_message>
<xml_diff>
--- a/raw/PageSections.docx
+++ b/raw/PageSections.docx
@@ -26,15 +26,7 @@
     </w:p>
     <w:p>
       <w:r>
-        <w:t xml:space="preserve">(what happened before the war) [ </w:t>
-      </w:r>
-      <w:proofErr w:type="spellStart"/>
-      <w:r>
-        <w:t>wikipedia</w:t>
-      </w:r>
-      <w:proofErr w:type="spellEnd"/>
-      <w:r>
-        <w:t xml:space="preserve"> </w:t>
+        <w:t xml:space="preserve">(what happened before the war) [ wikipedia </w:t>
       </w:r>
       <w:r>
         <w:t>, warhist.pl]</w:t>
@@ -75,23 +67,7 @@
         <w:ind w:firstLine="708"/>
       </w:pPr>
       <w:r>
-        <w:t xml:space="preserve">On August 26, </w:t>
-      </w:r>
-      <w:proofErr w:type="spellStart"/>
-      <w:r>
-        <w:t>Cdr</w:t>
-      </w:r>
-      <w:proofErr w:type="spellEnd"/>
-      <w:r>
-        <w:t xml:space="preserve"> Gustav </w:t>
-      </w:r>
-      <w:proofErr w:type="spellStart"/>
-      <w:r>
-        <w:t>Kleikamp</w:t>
-      </w:r>
-      <w:proofErr w:type="spellEnd"/>
-      <w:r>
-        <w:t xml:space="preserve"> moved the "Schleswig-Holstein" up the canal between Gdańsk and Westerplatte. Major Henryk Sucharski put his garrison on high alert.</w:t>
+        <w:t>On August 26, Cdr Gustav Kleikamp moved the "Schleswig-Holstein" up the canal between Gdańsk and Westerplatte. Major Henryk Sucharski put his garrison on high alert.</w:t>
       </w:r>
     </w:p>
     <w:p>
@@ -107,15 +83,7 @@
         <w:ind w:firstLine="708"/>
       </w:pPr>
       <w:r>
-        <w:t xml:space="preserve">On the night of August 31 and September 1, Polish soldiers defending Westerplatte were on watch - of the crew were in their positions. The rest were asleep, ready for action within minutes of the alert. Meanwhile, about 400 meters from the Polish outpost, at the </w:t>
-      </w:r>
-      <w:proofErr w:type="spellStart"/>
-      <w:r>
-        <w:t>Wisłoujście</w:t>
-      </w:r>
-      <w:proofErr w:type="spellEnd"/>
-      <w:r>
-        <w:t xml:space="preserve"> fortress, the Kriegsmarine assault company disembarked from the deck of the " Schleswig -Holstein" under the cover of night . The disembarked soldiers took their starting positions to attack by the wall surrounding the depot from the south-east. German sappers planted explosives in several places to make breaches in the fence just before the attack began.</w:t>
+        <w:t>On the night of August 31 and September 1, Polish soldiers defending Westerplatte were on watch - of the crew were in their positions. The rest were asleep, ready for action within minutes of the alert. Meanwhile, about 400 meters from the Polish outpost, at the Wisłoujście fortress, the Kriegsmarine assault company disembarked from the deck of the " Schleswig -Holstein" under the cover of night . The disembarked soldiers took their starting positions to attack by the wall surrounding the depot from the south-east. German sappers planted explosives in several places to make breaches in the fence just before the attack began.</w:t>
       </w:r>
     </w:p>
     <w:p>
@@ -138,13 +106,8 @@
       <w:r>
         <w:t xml:space="preserve">(how it started and what happened) [ </w:t>
       </w:r>
-      <w:proofErr w:type="spellStart"/>
-      <w:r>
-        <w:t>wikipedia</w:t>
-      </w:r>
-      <w:proofErr w:type="spellEnd"/>
-      <w:r>
-        <w:t xml:space="preserve"> </w:t>
+      <w:r>
+        <w:t xml:space="preserve">wikipedia </w:t>
       </w:r>
       <w:r>
         <w:t>, warhist.pl]</w:t>
@@ -193,31 +156,7 @@
         <w:ind w:firstLine="708"/>
       </w:pPr>
       <w:r>
-        <w:t xml:space="preserve">On September 1, the first losses on the Polish side were reported. Sgt. Wojciech </w:t>
-      </w:r>
-      <w:proofErr w:type="spellStart"/>
-      <w:r>
-        <w:t>Najsarek</w:t>
-      </w:r>
-      <w:proofErr w:type="spellEnd"/>
-      <w:r>
-        <w:t xml:space="preserve"> , Cpl. Kowalczyk, senior leg. Ziemba and gunner </w:t>
-      </w:r>
-      <w:proofErr w:type="spellStart"/>
-      <w:r>
-        <w:t>Bronisław</w:t>
-      </w:r>
-      <w:proofErr w:type="spellEnd"/>
-      <w:r>
-        <w:t xml:space="preserve"> </w:t>
-      </w:r>
-      <w:proofErr w:type="spellStart"/>
-      <w:r>
-        <w:t>Uss</w:t>
-      </w:r>
-      <w:proofErr w:type="spellEnd"/>
-      <w:r>
-        <w:t xml:space="preserve"> </w:t>
+        <w:t xml:space="preserve">On September 1, the first losses on the Polish side were reported. Sgt. Wojciech Najsarek , Cpl. Kowalczyk, senior leg. Ziemba and gunner Bronisław Uss </w:t>
       </w:r>
       <w:r>
         <w:t>, and 10 people were injured. On the German side, on that day, 20 soldiers died and 140 were wounded. On that day, the Germans attempted the attack three times, but all attempts were unsuccessful.</w:t>
@@ -428,23 +367,7 @@
         <w:ind w:firstLine="708"/>
       </w:pPr>
       <w:r>
-        <w:t xml:space="preserve">The crew of the facility was armed with heavy weapons - 4 81 mm mortars, 2 37 mm anti-tank guns and a 75 mm infantry gun. The defenders were also equipped with 18 heavy machine guns , 17 </w:t>
-      </w:r>
-      <w:proofErr w:type="spellStart"/>
-      <w:r>
-        <w:t>rkm</w:t>
-      </w:r>
-      <w:proofErr w:type="spellEnd"/>
-      <w:r>
-        <w:t xml:space="preserve"> and 8 </w:t>
-      </w:r>
-      <w:proofErr w:type="spellStart"/>
-      <w:r>
-        <w:t>lkm</w:t>
-      </w:r>
-      <w:proofErr w:type="spellEnd"/>
-      <w:r>
-        <w:t xml:space="preserve"> . The soldiers had around 160 rifles, around 40 pistols and around 1,000 grenades.</w:t>
+        <w:t>The crew of the facility was armed with heavy weapons - 4 81 mm mortars, 2 37 mm anti-tank guns and a 75 mm infantry gun. The defenders were also equipped with 18 heavy machine guns , 17 rkm and 8 lkm . The soldiers had around 160 rifles, around 40 pistols and around 1,000 grenades.</w:t>
       </w:r>
     </w:p>
     <w:p>
@@ -712,15 +635,7 @@
         <w:ind w:firstLine="708"/>
       </w:pPr>
       <w:r>
-        <w:t xml:space="preserve">The concept of defense was developed by Colonel Józef </w:t>
-      </w:r>
-      <w:proofErr w:type="spellStart"/>
-      <w:r>
-        <w:t>Silakowski</w:t>
-      </w:r>
-      <w:proofErr w:type="spellEnd"/>
-      <w:r>
-        <w:t xml:space="preserve"> . The defense barracks (sometimes called Guardhouse No. 6) became the core of the defense.</w:t>
+        <w:t>The concept of defense was developed by Colonel Józef Silakowski . The defense barracks (sometimes called Guardhouse No. 6) became the core of the defense.</w:t>
       </w:r>
     </w:p>
     <w:p>
@@ -773,7 +688,13 @@
         <w:ind w:firstLine="708"/>
       </w:pPr>
       <w:r>
-        <w:t>The building itself was erected at the end of 1926. However, the donated building required further work to equip it with specialized devices, without which it could not be used. The contract signed on December 21, 1926, closing this stage of works, also opened the possibility of placing combustion units in the facility. Their commissioning, not without obstacles, took place only in April 1928. Since then, the Military Goods Depot was able to use electricity independently from the inhabitants of Gdańsk.</w:t>
+        <w:t xml:space="preserve">The building itself was erected at the end of 1926. However, the donated building required further work to equip it with specialized devices, without which it could not be used. The contract signed on December 21, 1926, closing this stage of works, also opened the possibility of placing combustion units in the facility. Their commissioning, not without obstacles, took place only in April 1928. Since then, the Military </w:t>
+      </w:r>
+      <w:r>
+        <w:t>Transit</w:t>
+      </w:r>
+      <w:r>
+        <w:t xml:space="preserve"> Depot was able to use electricity independently from the inhabitants of Gdańsk.</w:t>
       </w:r>
     </w:p>
     <w:p>
@@ -980,13 +901,8 @@
       <w:r>
         <w:t xml:space="preserve">(how Westerplatte was created and what was there, how it was used, outside the war) [ </w:t>
       </w:r>
-      <w:proofErr w:type="spellStart"/>
-      <w:r>
-        <w:t>wikipedia</w:t>
-      </w:r>
-      <w:proofErr w:type="spellEnd"/>
-      <w:r>
-        <w:t xml:space="preserve"> ]</w:t>
+      <w:r>
+        <w:t>wikipedia ]</w:t>
       </w:r>
     </w:p>
     <w:p>
@@ -1011,15 +927,7 @@
         <w:tab/>
       </w:r>
       <w:r>
-        <w:t xml:space="preserve">The name "Westerplatte" comes from the German language. "West" is western, and " </w:t>
-      </w:r>
-      <w:proofErr w:type="spellStart"/>
-      <w:r>
-        <w:t>platte</w:t>
-      </w:r>
-      <w:proofErr w:type="spellEnd"/>
-      <w:r>
-        <w:t xml:space="preserve"> " is a record, in this case understood as an island. The name of this peninsula literally means "western island".</w:t>
+        <w:t>The name "Westerplatte" comes from the German language. "West" is western, and " platte " is a record, in this case understood as an island. The name of this peninsula literally means "western island".</w:t>
       </w:r>
     </w:p>
     <w:p>

</xml_diff>

<commit_message>
Added new section to learn
</commit_message>
<xml_diff>
--- a/raw/PageSections.docx
+++ b/raw/PageSections.docx
@@ -26,7 +26,15 @@
     </w:p>
     <w:p>
       <w:r>
-        <w:t xml:space="preserve">(what happened before the war) [ wikipedia </w:t>
+        <w:t xml:space="preserve">(what happened before the war) [ </w:t>
+      </w:r>
+      <w:proofErr w:type="spellStart"/>
+      <w:r>
+        <w:t>wikipedia</w:t>
+      </w:r>
+      <w:proofErr w:type="spellEnd"/>
+      <w:r>
+        <w:t xml:space="preserve"> </w:t>
       </w:r>
       <w:r>
         <w:t>, warhist.pl]</w:t>
@@ -43,7 +51,15 @@
         <w:t xml:space="preserve">ilitary depot was established </w:t>
       </w:r>
       <w:r>
-        <w:t>on the small Westerplatte peninsula in the Free City of Gdańsk.</w:t>
+        <w:t xml:space="preserve">on the small Westerplatte peninsula in the Free City of </w:t>
+      </w:r>
+      <w:proofErr w:type="spellStart"/>
+      <w:r>
+        <w:t>Gdańsk</w:t>
+      </w:r>
+      <w:proofErr w:type="spellEnd"/>
+      <w:r>
+        <w:t>.</w:t>
       </w:r>
     </w:p>
     <w:p>
@@ -59,31 +75,87 @@
         <w:ind w:firstLine="708"/>
       </w:pPr>
       <w:r>
-        <w:t>On August 25, 1939, the battleship "Schleswig-Holstein" left for Gdańsk on 25 with a "courtesy visit". She moored in the port channel 150 meters from Westerplatte, but in fact the battleship was ordered to be there at the outbreak of the war, which was originally supposed to start on August 26.</w:t>
-      </w:r>
-    </w:p>
-    <w:p>
-      <w:pPr>
-        <w:ind w:firstLine="708"/>
-      </w:pPr>
-      <w:r>
-        <w:t>On August 26, Cdr Gustav Kleikamp moved the "Schleswig-Holstein" up the canal between Gdańsk and Westerplatte. Major Henryk Sucharski put his garrison on high alert.</w:t>
-      </w:r>
-    </w:p>
-    <w:p>
-      <w:pPr>
-        <w:ind w:firstLine="708"/>
-      </w:pPr>
-      <w:r>
-        <w:t>Due to the postponement of the attack on Poland from August 26 to September 1, the battleship was forced to stay there for another six days before the slogan " Fiske " was sent and the seizure of Gdańsk could begin.</w:t>
-      </w:r>
-    </w:p>
-    <w:p>
-      <w:pPr>
-        <w:ind w:firstLine="708"/>
-      </w:pPr>
-      <w:r>
-        <w:t>On the night of August 31 and September 1, Polish soldiers defending Westerplatte were on watch - of the crew were in their positions. The rest were asleep, ready for action within minutes of the alert. Meanwhile, about 400 meters from the Polish outpost, at the Wisłoujście fortress, the Kriegsmarine assault company disembarked from the deck of the " Schleswig -Holstein" under the cover of night . The disembarked soldiers took their starting positions to attack by the wall surrounding the depot from the south-east. German sappers planted explosives in several places to make breaches in the fence just before the attack began.</w:t>
+        <w:t xml:space="preserve">On August 25, 1939, the battleship "Schleswig-Holstein" left for </w:t>
+      </w:r>
+      <w:proofErr w:type="spellStart"/>
+      <w:r>
+        <w:t>Gdańsk</w:t>
+      </w:r>
+      <w:proofErr w:type="spellEnd"/>
+      <w:r>
+        <w:t xml:space="preserve"> on 25 with a "courtesy visit". She moored in the port channel 150 meters from Westerplatte, but in fact the battleship was ordered to be there at the outbreak of the war, which was originally supposed to start on August 26.</w:t>
+      </w:r>
+    </w:p>
+    <w:p>
+      <w:pPr>
+        <w:ind w:firstLine="708"/>
+      </w:pPr>
+      <w:r>
+        <w:t xml:space="preserve">On August 26, </w:t>
+      </w:r>
+      <w:proofErr w:type="spellStart"/>
+      <w:r>
+        <w:t>Cdr</w:t>
+      </w:r>
+      <w:proofErr w:type="spellEnd"/>
+      <w:r>
+        <w:t xml:space="preserve"> Gustav </w:t>
+      </w:r>
+      <w:proofErr w:type="spellStart"/>
+      <w:r>
+        <w:t>Kleikamp</w:t>
+      </w:r>
+      <w:proofErr w:type="spellEnd"/>
+      <w:r>
+        <w:t xml:space="preserve"> moved the "Schleswig-Holstein" up the canal between </w:t>
+      </w:r>
+      <w:proofErr w:type="spellStart"/>
+      <w:r>
+        <w:t>Gdańsk</w:t>
+      </w:r>
+      <w:proofErr w:type="spellEnd"/>
+      <w:r>
+        <w:t xml:space="preserve"> and Westerplatte. Major Henryk </w:t>
+      </w:r>
+      <w:proofErr w:type="spellStart"/>
+      <w:r>
+        <w:t>Sucharski</w:t>
+      </w:r>
+      <w:proofErr w:type="spellEnd"/>
+      <w:r>
+        <w:t xml:space="preserve"> put his garrison on high alert.</w:t>
+      </w:r>
+    </w:p>
+    <w:p>
+      <w:pPr>
+        <w:ind w:firstLine="708"/>
+      </w:pPr>
+      <w:r>
+        <w:t xml:space="preserve">Due to the postponement of the attack on Poland from August 26 to September 1, the battleship was forced to stay there for another six days before the slogan " Fiske " was sent and the seizure of </w:t>
+      </w:r>
+      <w:proofErr w:type="spellStart"/>
+      <w:r>
+        <w:t>Gdańsk</w:t>
+      </w:r>
+      <w:proofErr w:type="spellEnd"/>
+      <w:r>
+        <w:t xml:space="preserve"> could begin.</w:t>
+      </w:r>
+    </w:p>
+    <w:p>
+      <w:pPr>
+        <w:ind w:firstLine="708"/>
+      </w:pPr>
+      <w:r>
+        <w:t xml:space="preserve">On the night of August 31 and September 1, Polish soldiers defending Westerplatte were on watch - of the crew were in their positions. The rest were asleep, ready for action within minutes of the alert. Meanwhile, about 400 meters from the Polish outpost, at the </w:t>
+      </w:r>
+      <w:proofErr w:type="spellStart"/>
+      <w:r>
+        <w:t>Wisłoujście</w:t>
+      </w:r>
+      <w:proofErr w:type="spellEnd"/>
+      <w:r>
+        <w:t xml:space="preserve"> fortress, the Kriegsmarine assault company disembarked from the deck of the " Schleswig -Holstein" under the cover of night . The disembarked soldiers took their starting positions to attack by the wall surrounding the depot from the south-east. German sappers planted explosives in several places to make breaches in the fence just before the attack began.</w:t>
       </w:r>
     </w:p>
     <w:p>
@@ -106,8 +178,13 @@
       <w:r>
         <w:t xml:space="preserve">(how it started and what happened) [ </w:t>
       </w:r>
-      <w:r>
-        <w:t xml:space="preserve">wikipedia </w:t>
+      <w:proofErr w:type="spellStart"/>
+      <w:r>
+        <w:t>wikipedia</w:t>
+      </w:r>
+      <w:proofErr w:type="spellEnd"/>
+      <w:r>
+        <w:t xml:space="preserve"> </w:t>
       </w:r>
       <w:r>
         <w:t>, warhist.pl]</w:t>
@@ -134,11 +211,15 @@
         <w:ind w:firstLine="708"/>
       </w:pPr>
       <w:r>
-        <w:t xml:space="preserve">The first point around which fierce battles were fought was the "Prom" post, commanded by Leon Pająk. The Poles let the Germans come as close as possible and then opened fire with their machine guns. Unprepared for such an effective defense , the Germans were forced to withdraw, </w:t>
-      </w:r>
-      <w:r>
-        <w:lastRenderedPageBreak/>
-        <w:t>leaving many killed and wounded behind.</w:t>
+        <w:t xml:space="preserve">The first point around which fierce battles were fought was the "Prom" post, commanded by Leon </w:t>
+      </w:r>
+      <w:proofErr w:type="spellStart"/>
+      <w:r>
+        <w:t>Pająk</w:t>
+      </w:r>
+      <w:proofErr w:type="spellEnd"/>
+      <w:r>
+        <w:t>. The Poles let the Germans come as close as possible and then opened fire with their machine guns. Unprepared for such an effective defense , the Germans were forced to withdraw, leaving many killed and wounded behind.</w:t>
       </w:r>
       <w:r>
         <w:rPr>
@@ -156,7 +237,31 @@
         <w:ind w:firstLine="708"/>
       </w:pPr>
       <w:r>
-        <w:t xml:space="preserve">On September 1, the first losses on the Polish side were reported. Sgt. Wojciech Najsarek , Cpl. Kowalczyk, senior leg. Ziemba and gunner Bronisław Uss </w:t>
+        <w:t xml:space="preserve">On September 1, the first losses on the Polish side were reported. Sgt. Wojciech </w:t>
+      </w:r>
+      <w:proofErr w:type="spellStart"/>
+      <w:r>
+        <w:t>Najsarek</w:t>
+      </w:r>
+      <w:proofErr w:type="spellEnd"/>
+      <w:r>
+        <w:t xml:space="preserve"> , Cpl. Kowalczyk, senior leg. Ziemba and gunner </w:t>
+      </w:r>
+      <w:proofErr w:type="spellStart"/>
+      <w:r>
+        <w:t>Bronisław</w:t>
+      </w:r>
+      <w:proofErr w:type="spellEnd"/>
+      <w:r>
+        <w:t xml:space="preserve"> </w:t>
+      </w:r>
+      <w:proofErr w:type="spellStart"/>
+      <w:r>
+        <w:t>Uss</w:t>
+      </w:r>
+      <w:proofErr w:type="spellEnd"/>
+      <w:r>
+        <w:t xml:space="preserve"> </w:t>
       </w:r>
       <w:r>
         <w:t>, and 10 people were injured. On the German side, on that day, 20 soldiers died and 140 were wounded. On that day, the Germans attempted the attack three times, but all attempts were unsuccessful.</w:t>
@@ -205,7 +310,47 @@
         <w:ind w:firstLine="708"/>
       </w:pPr>
       <w:r>
-        <w:t>The disastrous situation around Westerplatte led to a split among the commanders of the Storehouse. From September 2 on Westerplatte was actually commanded by Capt. Franciszek Dąbrowski, who, being Sucharski's deputy, changed him in the position. Sucharski had a severe nervous breakdown and was ready to give up. With time, he began to sow dangerous defeatism among his colleagues, which prompted Dąbrowski to make a dramatic decision and isolate Sucharski from the rest of the crew.</w:t>
+        <w:t xml:space="preserve">The disastrous situation around Westerplatte led to a split among the commanders of the Storehouse. From September 2 on Westerplatte was actually commanded by Capt. Franciszek </w:t>
+      </w:r>
+      <w:proofErr w:type="spellStart"/>
+      <w:r>
+        <w:t>Dąbrowski</w:t>
+      </w:r>
+      <w:proofErr w:type="spellEnd"/>
+      <w:r>
+        <w:t xml:space="preserve">, who, being </w:t>
+      </w:r>
+      <w:proofErr w:type="spellStart"/>
+      <w:r>
+        <w:t>Sucharski's</w:t>
+      </w:r>
+      <w:proofErr w:type="spellEnd"/>
+      <w:r>
+        <w:t xml:space="preserve"> deputy, changed him in the position. </w:t>
+      </w:r>
+      <w:proofErr w:type="spellStart"/>
+      <w:r>
+        <w:t>Sucharski</w:t>
+      </w:r>
+      <w:proofErr w:type="spellEnd"/>
+      <w:r>
+        <w:t xml:space="preserve"> had a severe nervous breakdown and was ready to give up. With time, he began to sow dangerous defeatism among his colleagues, which prompted </w:t>
+      </w:r>
+      <w:proofErr w:type="spellStart"/>
+      <w:r>
+        <w:t>Dąbrowski</w:t>
+      </w:r>
+      <w:proofErr w:type="spellEnd"/>
+      <w:r>
+        <w:t xml:space="preserve"> to make a dramatic decision and isolate </w:t>
+      </w:r>
+      <w:proofErr w:type="spellStart"/>
+      <w:r>
+        <w:t>Sucharski</w:t>
+      </w:r>
+      <w:proofErr w:type="spellEnd"/>
+      <w:r>
+        <w:t xml:space="preserve"> from the rest of the crew.</w:t>
       </w:r>
     </w:p>
     <w:p>
@@ -221,7 +366,15 @@
         <w:ind w:firstLine="708"/>
       </w:pPr>
       <w:r>
-        <w:t>Losses that day amounted to 9 killed and many wounded. In the evening, the German troops tried to break into the facility again. And this time the Polish crew was on top. Major Sucharski ordered the documents stored at Westerplatte to be destroyed.</w:t>
+        <w:t xml:space="preserve">Losses that day amounted to 9 killed and many wounded. In the evening, the German troops tried to break into the facility again. And this time the Polish crew was on top. Major </w:t>
+      </w:r>
+      <w:proofErr w:type="spellStart"/>
+      <w:r>
+        <w:t>Sucharski</w:t>
+      </w:r>
+      <w:proofErr w:type="spellEnd"/>
+      <w:r>
+        <w:t xml:space="preserve"> ordered the documents stored at Westerplatte to be destroyed.</w:t>
       </w:r>
     </w:p>
     <w:p>
@@ -245,11 +398,55 @@
         <w:ind w:firstLine="708"/>
       </w:pPr>
       <w:r>
-        <w:t xml:space="preserve">On September 5, Sucharski called a conference of commanders, at which it was decided to remain in positions. According to some accounts, the sobbing Sucharski asked to surrender Westerplatte. Dąbrowski probably threatened that if the major did not stop persuading the soldiers to surrender, he would order his arrest. Sucharski was still the actual defense commander, and thus Dąbrowski's superior, who owed him obedience, regardless of the combat conditions. There are </w:t>
-      </w:r>
-      <w:r>
-        <w:lastRenderedPageBreak/>
-        <w:t>reports that say that Sucharski was in fact “locked up” for a short time, which was to be the action of the more militant defenders of the depot. These events cast a shadow on the history of the defense of Westerplatte, but also show the conditions under which the Polish defenders operated.</w:t>
+        <w:t xml:space="preserve">On September 5, </w:t>
+      </w:r>
+      <w:proofErr w:type="spellStart"/>
+      <w:r>
+        <w:t>Sucharski</w:t>
+      </w:r>
+      <w:proofErr w:type="spellEnd"/>
+      <w:r>
+        <w:t xml:space="preserve"> called a conference of commanders, at which it was decided to remain in positions. According to some accounts, the sobbing </w:t>
+      </w:r>
+      <w:proofErr w:type="spellStart"/>
+      <w:r>
+        <w:t>Sucharski</w:t>
+      </w:r>
+      <w:proofErr w:type="spellEnd"/>
+      <w:r>
+        <w:t xml:space="preserve"> asked to surrender Westerplatte. </w:t>
+      </w:r>
+      <w:proofErr w:type="spellStart"/>
+      <w:r>
+        <w:t>Dąbrowski</w:t>
+      </w:r>
+      <w:proofErr w:type="spellEnd"/>
+      <w:r>
+        <w:t xml:space="preserve"> probably threatened that if the major did not stop persuading the soldiers to surrender, he would order his arrest. </w:t>
+      </w:r>
+      <w:proofErr w:type="spellStart"/>
+      <w:r>
+        <w:t>Sucharski</w:t>
+      </w:r>
+      <w:proofErr w:type="spellEnd"/>
+      <w:r>
+        <w:t xml:space="preserve"> was still the actual defense commander, and thus </w:t>
+      </w:r>
+      <w:proofErr w:type="spellStart"/>
+      <w:r>
+        <w:t>Dąbrowski's</w:t>
+      </w:r>
+      <w:proofErr w:type="spellEnd"/>
+      <w:r>
+        <w:t xml:space="preserve"> superior, who owed him obedience, regardless of the combat conditions. There are reports that say that </w:t>
+      </w:r>
+      <w:proofErr w:type="spellStart"/>
+      <w:r>
+        <w:t>Sucharski</w:t>
+      </w:r>
+      <w:proofErr w:type="spellEnd"/>
+      <w:r>
+        <w:t xml:space="preserve"> was in fact “locked up” for a short time, which was to be the action of the more militant defenders of the depot. These events cast a shadow on the history of the defense of Westerplatte, but also show the conditions under which the Polish defenders operated.</w:t>
       </w:r>
     </w:p>
     <w:p>
@@ -273,7 +470,23 @@
         <w:ind w:firstLine="708"/>
       </w:pPr>
       <w:r>
-        <w:t>However, it was the last defense effort of the Westerplatte crew. Around 10:15 Major Henryk Sucharski, who had already demanded surrender in the previous days, gave the order to surrender, arguing it with losses, hopeless situation, exhaustion of soldiers, terrible condition of the wounded and numerical superiority, and due to the fulfillment of the order to defend the facility for one day. Some of the defenders wanted to continue fighting, but the order was confirmed. The crew gathered at the barracks, and Maj. Sucharski with two soldiers went to the Germans. The commander of the German army, General Friedrich Eberhardt, in recognition of the bravery of Poles, allowed the major to change into his gala uniform and keep his saber.</w:t>
+        <w:t xml:space="preserve">However, it was the last defense effort of the Westerplatte crew. Around 10:15 Major Henryk </w:t>
+      </w:r>
+      <w:proofErr w:type="spellStart"/>
+      <w:r>
+        <w:t>Sucharski</w:t>
+      </w:r>
+      <w:proofErr w:type="spellEnd"/>
+      <w:r>
+        <w:t xml:space="preserve">, who had already demanded surrender in the previous days, gave the order to surrender, arguing it with losses, hopeless situation, exhaustion of soldiers, terrible condition of the wounded and numerical superiority, and due to the fulfillment of the order to defend the facility for one day. Some of the defenders wanted to continue fighting, but the order was confirmed. The crew gathered at the barracks, and Maj. </w:t>
+      </w:r>
+      <w:proofErr w:type="spellStart"/>
+      <w:r>
+        <w:t>Sucharski</w:t>
+      </w:r>
+      <w:proofErr w:type="spellEnd"/>
+      <w:r>
+        <w:t xml:space="preserve"> with two soldiers went to the Germans. The commander of the German army, General Friedrich Eberhardt, in recognition of the bravery of Poles, allowed the major to change into his gala uniform and keep his saber.</w:t>
       </w:r>
     </w:p>
     <w:p>
@@ -294,23 +507,47 @@
         <w:ind w:firstLine="708"/>
       </w:pPr>
       <w:r>
-        <w:t>Despite the fact that the soldiers were still an organized unit and successfully resisted the many times stronger opponent, their struggle had to be ended. Due to the exhaustion of ammunition and the terrible sanitary situation, Maj. Sucharski decides to surrender the facility.</w:t>
-      </w:r>
-    </w:p>
-    <w:p>
-      <w:pPr>
-        <w:ind w:firstLine="708"/>
-      </w:pPr>
-      <w:r>
-        <w:t>Poles took advantage of the possibility of honorary surrender. They fought as far as they could, further resistance would be certain death. In recognition of the heroic attitude of Poles, General Eberhardt, who led the German attack, allowed Sucharski to keep his officer's saber.</w:t>
-      </w:r>
-    </w:p>
-    <w:p>
-      <w:pPr>
-        <w:ind w:firstLine="708"/>
-      </w:pPr>
-      <w:r>
-        <w:t>German losses in the Battle of Westerplatte, according to the original Polish estimates, amount to approx. 300 killed and 700–1,000 wounded, however, according to more recent data, they amount to around 30–50 killed and at least 120 wounded, against approx. 15 dead and approx. 50 wounded on the side of Polish defenders. Krzysztof Komorowski lists 50 killed and 150 wounded on the German side.</w:t>
+        <w:t xml:space="preserve">Despite the fact that the soldiers were still an organized unit and successfully resisted the many times stronger opponent, their struggle had to be ended. Due to the exhaustion of ammunition and the terrible sanitary situation, Maj. </w:t>
+      </w:r>
+      <w:proofErr w:type="spellStart"/>
+      <w:r>
+        <w:t>Sucharski</w:t>
+      </w:r>
+      <w:proofErr w:type="spellEnd"/>
+      <w:r>
+        <w:t xml:space="preserve"> decides to surrender the facility.</w:t>
+      </w:r>
+    </w:p>
+    <w:p>
+      <w:pPr>
+        <w:ind w:firstLine="708"/>
+      </w:pPr>
+      <w:r>
+        <w:t xml:space="preserve">Poles took advantage of the possibility of honorary surrender. They fought as far as they could, further resistance would be certain death. In recognition of the heroic attitude of Poles, General Eberhardt, who led the German attack, allowed </w:t>
+      </w:r>
+      <w:proofErr w:type="spellStart"/>
+      <w:r>
+        <w:t>Sucharski</w:t>
+      </w:r>
+      <w:proofErr w:type="spellEnd"/>
+      <w:r>
+        <w:t xml:space="preserve"> to keep his officer's saber.</w:t>
+      </w:r>
+    </w:p>
+    <w:p>
+      <w:pPr>
+        <w:ind w:firstLine="708"/>
+      </w:pPr>
+      <w:r>
+        <w:t xml:space="preserve">German losses in the Battle of Westerplatte, according to the original Polish estimates, amount to approx. 300 killed and 700–1,000 wounded, however, according to more recent data, they amount to around 30–50 killed and at least 120 wounded, against approx. 15 dead and approx. 50 wounded on the side of Polish defenders. Krzysztof </w:t>
+      </w:r>
+      <w:proofErr w:type="spellStart"/>
+      <w:r>
+        <w:t>Komorowski</w:t>
+      </w:r>
+      <w:proofErr w:type="spellEnd"/>
+      <w:r>
+        <w:t xml:space="preserve"> lists 50 killed and 150 wounded on the German side.</w:t>
       </w:r>
     </w:p>
     <w:p>
@@ -334,8 +571,31 @@
         <w:ind w:firstLine="708"/>
       </w:pPr>
       <w:r>
-        <w:lastRenderedPageBreak/>
-        <w:t>The myth of Poles in Westerplatte was quickly spread. The broadcasts of the Polish Radio, which kept you informed about events in the facility, were of great importance in this respect. The second element of building the legend was a poem written by Konstanty Ildefons Gałczyński during the September campaign. It is worth quoting his words, although in reality the defense of the Depot was slightly different. The myth about the soldiers from Westerplatte who "went to heaven in fours" has gone out into the world.</w:t>
+        <w:t xml:space="preserve">The myth of Poles in Westerplatte was quickly spread. The broadcasts of the Polish Radio, which kept you informed about events in the facility, were of great importance in this respect. The second element of building the legend was a poem written by </w:t>
+      </w:r>
+      <w:proofErr w:type="spellStart"/>
+      <w:r>
+        <w:t>Konstanty</w:t>
+      </w:r>
+      <w:proofErr w:type="spellEnd"/>
+      <w:r>
+        <w:t xml:space="preserve"> </w:t>
+      </w:r>
+      <w:proofErr w:type="spellStart"/>
+      <w:r>
+        <w:t>Ildefons</w:t>
+      </w:r>
+      <w:proofErr w:type="spellEnd"/>
+      <w:r>
+        <w:t xml:space="preserve"> </w:t>
+      </w:r>
+      <w:proofErr w:type="spellStart"/>
+      <w:r>
+        <w:t>Gałczyński</w:t>
+      </w:r>
+      <w:proofErr w:type="spellEnd"/>
+      <w:r>
+        <w:t xml:space="preserve"> during the September campaign. It is worth quoting his words, although in reality the defense of the Depot was slightly different. The myth about the soldiers from Westerplatte who "went to heaven in fours" has gone out into the world.</w:t>
       </w:r>
     </w:p>
     <w:p>
@@ -359,15 +619,47 @@
         <w:ind w:firstLine="708"/>
       </w:pPr>
       <w:r>
-        <w:t>In the spring and summer of 1939, the number of employees was increased. In September 1939, the depot was guarded by 182 soldiers, including 5 officers and a doctor (other sources say 205-210 soldiers, including over 70 non-commissioned officers). On the other hand, Bogusław Kubisz defined the Polish forces at Westerplatte on August 31, 1939 at 205-225 people, including six officers and 30 contract workers (mostly former military personnel who were mobilized and then took part in the defense).</w:t>
-      </w:r>
-    </w:p>
-    <w:p>
-      <w:pPr>
-        <w:ind w:firstLine="708"/>
-      </w:pPr>
-      <w:r>
-        <w:t>The crew of the facility was armed with heavy weapons - 4 81 mm mortars, 2 37 mm anti-tank guns and a 75 mm infantry gun. The defenders were also equipped with 18 heavy machine guns , 17 rkm and 8 lkm . The soldiers had around 160 rifles, around 40 pistols and around 1,000 grenades.</w:t>
+        <w:t xml:space="preserve">In the spring and summer of 1939, the number of employees was increased. In September 1939, the depot was guarded by 182 soldiers, including 5 officers and a doctor (other sources say 205-210 soldiers, including over 70 non-commissioned officers). On the other hand, </w:t>
+      </w:r>
+      <w:proofErr w:type="spellStart"/>
+      <w:r>
+        <w:t>Bogusław</w:t>
+      </w:r>
+      <w:proofErr w:type="spellEnd"/>
+      <w:r>
+        <w:t xml:space="preserve"> </w:t>
+      </w:r>
+      <w:proofErr w:type="spellStart"/>
+      <w:r>
+        <w:t>Kubisz</w:t>
+      </w:r>
+      <w:proofErr w:type="spellEnd"/>
+      <w:r>
+        <w:t xml:space="preserve"> defined the Polish forces at Westerplatte on August 31, 1939 at 205-225 people, including six officers and 30 contract workers (mostly former military personnel who were mobilized and then took part in the defense).</w:t>
+      </w:r>
+    </w:p>
+    <w:p>
+      <w:pPr>
+        <w:ind w:firstLine="708"/>
+      </w:pPr>
+      <w:r>
+        <w:t xml:space="preserve">The crew of the facility was armed with heavy weapons - 4 81 mm mortars, 2 37 mm anti-tank guns and a 75 mm infantry gun. The defenders were also equipped with 18 heavy machine guns , 17 </w:t>
+      </w:r>
+      <w:proofErr w:type="spellStart"/>
+      <w:r>
+        <w:t>rkm</w:t>
+      </w:r>
+      <w:proofErr w:type="spellEnd"/>
+      <w:r>
+        <w:t xml:space="preserve"> and 8 </w:t>
+      </w:r>
+      <w:proofErr w:type="spellStart"/>
+      <w:r>
+        <w:t>lkm</w:t>
+      </w:r>
+      <w:proofErr w:type="spellEnd"/>
+      <w:r>
+        <w:t xml:space="preserve"> . The soldiers had around 160 rifles, around 40 pistols and around 1,000 grenades.</w:t>
       </w:r>
     </w:p>
     <w:p>
@@ -450,8 +742,15 @@
     </w:p>
     <w:p>
       <w:r>
-        <w:lastRenderedPageBreak/>
-        <w:t>New barracks [gdansk.pl/turystyka]</w:t>
+        <w:t>New barracks [gdansk.pl/</w:t>
+      </w:r>
+      <w:proofErr w:type="spellStart"/>
+      <w:r>
+        <w:t>turystyka</w:t>
+      </w:r>
+      <w:proofErr w:type="spellEnd"/>
+      <w:r>
+        <w:t>]</w:t>
       </w:r>
     </w:p>
     <w:p>
@@ -613,7 +912,6 @@
         <w:ind w:firstLine="708"/>
       </w:pPr>
       <w:r>
-        <w:lastRenderedPageBreak/>
         <w:t>The building was damaged during the bombing, but its defense capabilities were not impaired. Currently, the visible damage is the result of the deliberate blowing up of the facilities by Soviet sappers.</w:t>
       </w:r>
     </w:p>
@@ -635,7 +933,15 @@
         <w:ind w:firstLine="708"/>
       </w:pPr>
       <w:r>
-        <w:t>The concept of defense was developed by Colonel Józef Silakowski . The defense barracks (sometimes called Guardhouse No. 6) became the core of the defense.</w:t>
+        <w:t xml:space="preserve">The concept of defense was developed by Colonel Józef </w:t>
+      </w:r>
+      <w:proofErr w:type="spellStart"/>
+      <w:r>
+        <w:t>Silakowski</w:t>
+      </w:r>
+      <w:proofErr w:type="spellEnd"/>
+      <w:r>
+        <w:t xml:space="preserve"> . The defense barracks (sometimes called Guardhouse No. 6) became the core of the defense.</w:t>
       </w:r>
     </w:p>
     <w:p>
@@ -672,15 +978,31 @@
         <w:tab/>
       </w:r>
       <w:r>
-        <w:t>The power plant building with the transformer station and the pump system inside was planned to be erected as early as 1924. The necessity to start up one's own electro-generator station was dictated by problems in the event of interruptions in electricity supplies from Gdańsk, which were common at that time.</w:t>
-      </w:r>
-    </w:p>
-    <w:p>
-      <w:pPr>
-        <w:ind w:firstLine="708"/>
-      </w:pPr>
-      <w:r>
-        <w:t>The Polish military unit, which was to be the user of the entire area, including warehouses, barracks and other facilities, could not afford to be dependent on electricity supplies. The facility housing combustion generators was to meet this task and secure work through electricity supplies, especially during the unloading and loading of war materials. The existing cable connection of the former health resort on Westerplatte with the power network of the city of Gdańsk would not provide enough energy. New cables had to be laid along the bottom of the Vistula port canal. As a result, the city network was used for everyday use, and the on-site power generators could be easily started in the reserve.</w:t>
+        <w:t xml:space="preserve">The power plant building with the transformer station and the pump system inside was planned to be erected as early as 1924. The necessity to start up one's own electro-generator station was dictated by problems in the event of interruptions in electricity supplies from </w:t>
+      </w:r>
+      <w:proofErr w:type="spellStart"/>
+      <w:r>
+        <w:t>Gdańsk</w:t>
+      </w:r>
+      <w:proofErr w:type="spellEnd"/>
+      <w:r>
+        <w:t>, which were common at that time.</w:t>
+      </w:r>
+    </w:p>
+    <w:p>
+      <w:pPr>
+        <w:ind w:firstLine="708"/>
+      </w:pPr>
+      <w:r>
+        <w:t xml:space="preserve">The Polish military unit, which was to be the user of the entire area, including warehouses, barracks and other facilities, could not afford to be dependent on electricity supplies. The facility housing combustion generators was to meet this task and secure work through electricity supplies, especially during the unloading and loading of war materials. The existing cable connection of the former health resort on Westerplatte with the power network of the city of </w:t>
+      </w:r>
+      <w:proofErr w:type="spellStart"/>
+      <w:r>
+        <w:t>Gdańsk</w:t>
+      </w:r>
+      <w:proofErr w:type="spellEnd"/>
+      <w:r>
+        <w:t xml:space="preserve"> would not provide enough energy. New cables had to be laid along the bottom of the Vistula port canal. As a result, the city network was used for everyday use, and the on-site power generators could be easily started in the reserve.</w:t>
       </w:r>
     </w:p>
     <w:p>
@@ -694,7 +1016,15 @@
         <w:t>Transit</w:t>
       </w:r>
       <w:r>
-        <w:t xml:space="preserve"> Depot was able to use electricity independently from the inhabitants of Gdańsk.</w:t>
+        <w:t xml:space="preserve"> Depot was able to use electricity independently from the inhabitants of </w:t>
+      </w:r>
+      <w:proofErr w:type="spellStart"/>
+      <w:r>
+        <w:t>Gdańsk</w:t>
+      </w:r>
+      <w:proofErr w:type="spellEnd"/>
+      <w:r>
+        <w:t>.</w:t>
       </w:r>
     </w:p>
     <w:p>
@@ -849,18 +1179,287 @@
         <w:ind w:firstLine="708"/>
       </w:pPr>
       <w:r>
-        <w:t>The depot was established to secure Poland's supplies through the port of Gdańsk. In 1925, a new port basin was built, the so-called ammunition pool, to which the railway track was connected. There are six cranes and three warehouses on the quays.</w:t>
-      </w:r>
-    </w:p>
-    <w:p>
-      <w:pPr>
-        <w:ind w:firstLine="708"/>
-      </w:pPr>
-      <w:r>
-        <w:t>The entire basin on the side of Nowy Port was covered with a high earth embankment, which has largely survived to this day. In order to store hazardous materials delivered by sea, 19 more ammunition stores were built, which were shielded with earth watts from the city side. During the years of use of the depot, two parallel railway sidings led to these warehouses; the path runs along the embankment of one of these sidings.</w:t>
-      </w:r>
-    </w:p>
-    <w:p/>
+        <w:t xml:space="preserve">The depot was established to secure Poland's supplies through the port of </w:t>
+      </w:r>
+      <w:proofErr w:type="spellStart"/>
+      <w:r>
+        <w:t>Gdańsk</w:t>
+      </w:r>
+      <w:proofErr w:type="spellEnd"/>
+      <w:r>
+        <w:t>. In 1925, a new port basin was built, the so-called ammunition pool, to which the railway track was connected. There are six cranes and three warehouses on the quays.</w:t>
+      </w:r>
+    </w:p>
+    <w:p>
+      <w:pPr>
+        <w:ind w:firstLine="708"/>
+      </w:pPr>
+      <w:r>
+        <w:t xml:space="preserve">The entire basin on the side of </w:t>
+      </w:r>
+      <w:proofErr w:type="spellStart"/>
+      <w:r>
+        <w:t>Nowy</w:t>
+      </w:r>
+      <w:proofErr w:type="spellEnd"/>
+      <w:r>
+        <w:t xml:space="preserve"> Port was covered with a high earth embankment, which has largely survived to this day. In order to store hazardous materials delivered by sea, 19 more ammunition stores were built, which were shielded with earth watts from the city side. During the years of use of the depot, two parallel railway sidings led to these warehouses; the path runs along the embankment of one of these sidings.</w:t>
+      </w:r>
+    </w:p>
+    <w:p>
+      <w:pPr>
+        <w:pStyle w:val="Nagwek2"/>
+        <w:rPr>
+          <w:lang w:val="en-US"/>
+        </w:rPr>
+      </w:pPr>
+      <w:r>
+        <w:rPr>
+          <w:lang w:val="en-US"/>
+        </w:rPr>
+        <w:lastRenderedPageBreak/>
+        <w:t>Outposts</w:t>
+      </w:r>
+    </w:p>
+    <w:p>
+      <w:pPr>
+        <w:ind w:firstLine="708"/>
+        <w:rPr>
+          <w:lang w:val="en-US"/>
+        </w:rPr>
+      </w:pPr>
+      <w:r>
+        <w:rPr>
+          <w:lang w:val="en-US"/>
+        </w:rPr>
+        <w:t>"Fort" - Created in a concrete bunker from 1911. Its task was to repel an attack from the beach. After exhausting her defensive capabilities, she was supposed to withdraw to Guardhouse No. 5. The staff of the facility repelled attacks carried out along the sea and a railway siding, between warehouses.</w:t>
+      </w:r>
+    </w:p>
+    <w:p>
+      <w:pPr>
+        <w:ind w:firstLine="708"/>
+        <w:rPr>
+          <w:lang w:val="en-US"/>
+        </w:rPr>
+      </w:pPr>
+      <w:r>
+        <w:rPr>
+          <w:lang w:val="en-US"/>
+        </w:rPr>
+        <w:t>"</w:t>
+      </w:r>
+      <w:r>
+        <w:rPr>
+          <w:lang w:val="en-US"/>
+        </w:rPr>
+        <w:t>Prom</w:t>
+      </w:r>
+      <w:r>
+        <w:rPr>
+          <w:lang w:val="en-US"/>
+        </w:rPr>
+        <w:t>" - The facility located in the south-east of Westerplatte. It adopted the first attacks of the Third Reich.</w:t>
+      </w:r>
+    </w:p>
+    <w:p>
+      <w:pPr>
+        <w:ind w:firstLine="708"/>
+        <w:rPr>
+          <w:lang w:val="en-US"/>
+        </w:rPr>
+      </w:pPr>
+      <w:r>
+        <w:rPr>
+          <w:lang w:val="en-US"/>
+        </w:rPr>
+        <w:t>"</w:t>
+      </w:r>
+      <w:proofErr w:type="spellStart"/>
+      <w:r>
+        <w:rPr>
+          <w:lang w:val="en-US"/>
+        </w:rPr>
+        <w:t>Wał</w:t>
+      </w:r>
+      <w:proofErr w:type="spellEnd"/>
+      <w:r>
+        <w:rPr>
+          <w:lang w:val="en-US"/>
+        </w:rPr>
+        <w:t>" - the easternmost outpost of the Military Goods Depot. It was located on the earth embankment surrounding the ammunition warehouse No. 1 and together with the "</w:t>
+      </w:r>
+      <w:r>
+        <w:rPr>
+          <w:lang w:val="en-US"/>
+        </w:rPr>
+        <w:t>Prom</w:t>
+      </w:r>
+      <w:r>
+        <w:rPr>
+          <w:lang w:val="en-US"/>
+        </w:rPr>
+        <w:t>" facility it secured the guardhouse line against unexpected attacks. An hour after the first attack, it was decided to leave the outpost and withdraw without losses to the "</w:t>
+      </w:r>
+      <w:r>
+        <w:rPr>
+          <w:lang w:val="en-US"/>
+        </w:rPr>
+        <w:t>F</w:t>
+      </w:r>
+      <w:r>
+        <w:rPr>
+          <w:lang w:val="en-US"/>
+        </w:rPr>
+        <w:t>ort" outpost</w:t>
+      </w:r>
+    </w:p>
+    <w:p>
+      <w:pPr>
+        <w:ind w:firstLine="708"/>
+        <w:rPr>
+          <w:lang w:val="en-US"/>
+        </w:rPr>
+      </w:pPr>
+      <w:r>
+        <w:rPr>
+          <w:lang w:val="en-US"/>
+        </w:rPr>
+        <w:t>"</w:t>
+      </w:r>
+      <w:r>
+        <w:rPr>
+          <w:lang w:val="en-US"/>
+        </w:rPr>
+        <w:t xml:space="preserve">Tor </w:t>
+      </w:r>
+      <w:proofErr w:type="spellStart"/>
+      <w:r>
+        <w:rPr>
+          <w:lang w:val="en-US"/>
+        </w:rPr>
+        <w:t>kolejowy</w:t>
+      </w:r>
+      <w:proofErr w:type="spellEnd"/>
+      <w:r>
+        <w:rPr>
+          <w:lang w:val="en-US"/>
+        </w:rPr>
+        <w:t>" - Created at the ruins of guardhouse no. 5. Until the end of the defense, it fills the gap in the defense system.</w:t>
+      </w:r>
+    </w:p>
+    <w:p>
+      <w:pPr>
+        <w:ind w:firstLine="708"/>
+        <w:rPr>
+          <w:lang w:val="en-US"/>
+        </w:rPr>
+      </w:pPr>
+      <w:r>
+        <w:rPr>
+          <w:lang w:val="en-US"/>
+        </w:rPr>
+        <w:t>"</w:t>
+      </w:r>
+      <w:proofErr w:type="spellStart"/>
+      <w:r>
+        <w:rPr>
+          <w:lang w:val="en-US"/>
+        </w:rPr>
+        <w:t>Elektrownia</w:t>
+      </w:r>
+      <w:proofErr w:type="spellEnd"/>
+      <w:r>
+        <w:rPr>
+          <w:lang w:val="en-US"/>
+        </w:rPr>
+        <w:t xml:space="preserve">" - The facility defending the peninsula from the ammunition basin. It was built by </w:t>
+      </w:r>
+      <w:proofErr w:type="spellStart"/>
+      <w:r>
+        <w:rPr>
+          <w:lang w:val="en-US"/>
+        </w:rPr>
+        <w:t>Michał</w:t>
+      </w:r>
+      <w:proofErr w:type="spellEnd"/>
+      <w:r>
+        <w:rPr>
+          <w:lang w:val="en-US"/>
+        </w:rPr>
+        <w:t xml:space="preserve"> </w:t>
+      </w:r>
+      <w:proofErr w:type="spellStart"/>
+      <w:r>
+        <w:rPr>
+          <w:lang w:val="en-US"/>
+        </w:rPr>
+        <w:t>Gawlicki</w:t>
+      </w:r>
+      <w:proofErr w:type="spellEnd"/>
+      <w:r>
+        <w:rPr>
+          <w:lang w:val="en-US"/>
+        </w:rPr>
+        <w:t xml:space="preserve"> - a mobilized civilian worker. It was located halfway between the power plant building and Guardhouse no. 4</w:t>
+      </w:r>
+    </w:p>
+    <w:p>
+      <w:pPr>
+        <w:ind w:firstLine="708"/>
+        <w:rPr>
+          <w:lang w:val="en-US"/>
+        </w:rPr>
+      </w:pPr>
+      <w:r>
+        <w:rPr>
+          <w:lang w:val="en-US"/>
+        </w:rPr>
+        <w:t>"</w:t>
+      </w:r>
+      <w:proofErr w:type="spellStart"/>
+      <w:r>
+        <w:rPr>
+          <w:lang w:val="en-US"/>
+        </w:rPr>
+        <w:t>Łazienki</w:t>
+      </w:r>
+      <w:proofErr w:type="spellEnd"/>
+      <w:r>
+        <w:rPr>
+          <w:lang w:val="en-US"/>
+        </w:rPr>
+        <w:t>" - Consisting of two stands, the facility was the farthest to the north. The first position was a shooting ditch at the edge of the forest, and the second one was located on the embankment of the ammunition warehouse no. 19. They closed the direction from the ammunition basin and the beach</w:t>
+      </w:r>
+    </w:p>
+    <w:p>
+      <w:pPr>
+        <w:ind w:firstLine="708"/>
+      </w:pPr>
+      <w:r>
+        <w:t>"</w:t>
+      </w:r>
+      <w:proofErr w:type="spellStart"/>
+      <w:r>
+        <w:t>Przystań</w:t>
+      </w:r>
+      <w:proofErr w:type="spellEnd"/>
+      <w:r>
+        <w:t xml:space="preserve">" - The facility is located on the edge of the forest, on the west side of Westerplatte, it was used to defend German units against landing. It cooperated on fire with Guardhouse no. 2. The commander of the facility was 2nd Lt. </w:t>
+      </w:r>
+      <w:proofErr w:type="spellStart"/>
+      <w:r>
+        <w:t>Zdzisław</w:t>
+      </w:r>
+      <w:proofErr w:type="spellEnd"/>
+      <w:r>
+        <w:t xml:space="preserve"> </w:t>
+      </w:r>
+      <w:proofErr w:type="spellStart"/>
+      <w:r>
+        <w:t>Kręgielski</w:t>
+      </w:r>
+      <w:proofErr w:type="spellEnd"/>
+    </w:p>
     <w:p>
       <w:pPr>
         <w:rPr>
@@ -879,72 +1478,117 @@
         <w:rPr>
           <w:rStyle w:val="Wyrnienieintensywne"/>
         </w:rPr>
+        <w:t xml:space="preserve">Westerplatte </w:t>
+      </w:r>
+      <w:r>
+        <w:rPr>
+          <w:rStyle w:val="Wyrnienieintensywne"/>
+        </w:rPr>
+        <w:t>areas</w:t>
+      </w:r>
+    </w:p>
+    <w:p>
+      <w:pPr>
+        <w:pStyle w:val="Nagwek2"/>
+      </w:pPr>
+      <w:r>
+        <w:t>- in the past</w:t>
+      </w:r>
+    </w:p>
+    <w:p>
+      <w:r>
+        <w:t xml:space="preserve">(how Westerplatte was created and what was there, how it was used, outside the war) [ </w:t>
+      </w:r>
+      <w:proofErr w:type="spellStart"/>
+      <w:r>
+        <w:t>wikipedia</w:t>
+      </w:r>
+      <w:proofErr w:type="spellEnd"/>
+      <w:r>
+        <w:t xml:space="preserve"> ]</w:t>
+      </w:r>
+    </w:p>
+    <w:p>
+      <w:pPr>
+        <w:ind w:firstLine="708"/>
+      </w:pPr>
+      <w:r>
+        <w:t xml:space="preserve">Originally, it was an island at the mouth of the </w:t>
+      </w:r>
+      <w:proofErr w:type="spellStart"/>
+      <w:r>
+        <w:t>Martwa</w:t>
+      </w:r>
+      <w:proofErr w:type="spellEnd"/>
+      <w:r>
+        <w:t xml:space="preserve"> </w:t>
+      </w:r>
+      <w:proofErr w:type="spellStart"/>
+      <w:r>
+        <w:t>Wisła</w:t>
+      </w:r>
+      <w:proofErr w:type="spellEnd"/>
+      <w:r>
+        <w:t xml:space="preserve"> river into the Bay of </w:t>
+      </w:r>
+      <w:proofErr w:type="spellStart"/>
+      <w:r>
+        <w:t>Gdańsk</w:t>
+      </w:r>
+      <w:proofErr w:type="spellEnd"/>
+      <w:r>
+        <w:t>. The peninsula was formed in the years 1845-1847.</w:t>
+      </w:r>
+    </w:p>
+    <w:p>
+      <w:r>
+        <w:tab/>
+        <w:t xml:space="preserve">From 1926 to 1939, the peninsula was an exclave of Poland within the territory of the Free City of </w:t>
+      </w:r>
+      <w:proofErr w:type="spellStart"/>
+      <w:r>
+        <w:t>Gdańsk</w:t>
+      </w:r>
+      <w:proofErr w:type="spellEnd"/>
+      <w:r>
+        <w:t xml:space="preserve">. </w:t>
+      </w:r>
+      <w:r>
+        <w:t>At that time, the Military Transit Storehouse operated there. It was her defense that became the symbolic beginning of World War II and the Polish resistance against the aggression of the Third Reich.</w:t>
+      </w:r>
+    </w:p>
+    <w:p>
+      <w:r>
+        <w:tab/>
+      </w:r>
+      <w:r>
+        <w:t xml:space="preserve">The name "Westerplatte" comes from the German language. "West" is western, and " </w:t>
+      </w:r>
+      <w:proofErr w:type="spellStart"/>
+      <w:r>
+        <w:t>platte</w:t>
+      </w:r>
+      <w:proofErr w:type="spellEnd"/>
+      <w:r>
+        <w:t xml:space="preserve"> " is a record, in this case understood as an island. The name of this peninsula literally means "western island".</w:t>
+      </w:r>
+    </w:p>
+    <w:p>
+      <w:pPr>
+        <w:pStyle w:val="Nagwek2"/>
+      </w:pPr>
+      <w:r>
+        <w:t>- today and tomorrow</w:t>
+      </w:r>
+    </w:p>
+    <w:p>
+      <w:r>
+        <w:t>(what is currently there and doing and what is planned in the future)</w:t>
+      </w:r>
+    </w:p>
+    <w:p>
+      <w:r>
         <w:lastRenderedPageBreak/>
-        <w:t xml:space="preserve">Westerplatte </w:t>
-      </w:r>
-      <w:r>
-        <w:rPr>
-          <w:rStyle w:val="Wyrnienieintensywne"/>
-        </w:rPr>
-        <w:t>areas</w:t>
-      </w:r>
-    </w:p>
-    <w:p>
-      <w:pPr>
-        <w:pStyle w:val="Nagwek2"/>
-      </w:pPr>
-      <w:r>
-        <w:t>- in the past</w:t>
-      </w:r>
-    </w:p>
-    <w:p>
-      <w:r>
-        <w:t xml:space="preserve">(how Westerplatte was created and what was there, how it was used, outside the war) [ </w:t>
-      </w:r>
-      <w:r>
-        <w:t>wikipedia ]</w:t>
-      </w:r>
-    </w:p>
-    <w:p>
-      <w:pPr>
-        <w:ind w:firstLine="708"/>
-      </w:pPr>
-      <w:r>
-        <w:t>Originally, it was an island at the mouth of the Martwa Wisła river into the Bay of Gdańsk. The peninsula was formed in the years 1845-1847.</w:t>
-      </w:r>
-    </w:p>
-    <w:p>
-      <w:r>
-        <w:tab/>
-        <w:t xml:space="preserve">From 1926 to 1939, the peninsula was an exclave of Poland within the territory of the Free City of Gdańsk. </w:t>
-      </w:r>
-      <w:r>
-        <w:t>At that time, the Military Transit Storehouse operated there. It was her defense that became the symbolic beginning of World War II and the Polish resistance against the aggression of the Third Reich.</w:t>
-      </w:r>
-    </w:p>
-    <w:p>
-      <w:r>
-        <w:tab/>
-      </w:r>
-      <w:r>
-        <w:t>The name "Westerplatte" comes from the German language. "West" is western, and " platte " is a record, in this case understood as an island. The name of this peninsula literally means "western island".</w:t>
-      </w:r>
-    </w:p>
-    <w:p>
-      <w:pPr>
-        <w:pStyle w:val="Nagwek2"/>
-      </w:pPr>
-      <w:r>
-        <w:t>- today and tomorrow</w:t>
-      </w:r>
-    </w:p>
-    <w:p>
-      <w:r>
-        <w:t>(what is currently there and doing and what is planned in the future)</w:t>
-      </w:r>
-    </w:p>
-    <w:p>
-      <w:r>
         <w:tab/>
         <w:t xml:space="preserve">Currently, there is a </w:t>
       </w:r>

</xml_diff>